<commit_message>
Finalizando Estatística, terminando a parte de lógica
</commit_message>
<xml_diff>
--- a/PIM I.docx
+++ b/PIM I.docx
@@ -1,6 +1,6 @@
 
 <file path=word/document.xml><?xml version="1.0" encoding="utf-8"?>
-<w:document xmlns:wpc="http://schemas.microsoft.com/office/word/2010/wordprocessingCanvas" xmlns:cx="http://schemas.microsoft.com/office/drawing/2014/chartex" xmlns:cx1="http://schemas.microsoft.com/office/drawing/2015/9/8/chartex" xmlns:cx2="http://schemas.microsoft.com/office/drawing/2015/10/21/chartex" xmlns:cx3="http://schemas.microsoft.com/office/drawing/2016/5/9/chartex" xmlns:cx4="http://schemas.microsoft.com/office/drawing/2016/5/10/chartex" xmlns:cx5="http://schemas.microsoft.com/office/drawing/2016/5/11/chartex" xmlns:cx6="http://schemas.microsoft.com/office/drawing/2016/5/12/chartex" xmlns:cx7="http://schemas.microsoft.com/office/drawing/2016/5/13/chartex" xmlns:cx8="http://schemas.microsoft.com/office/drawing/2016/5/14/chartex" xmlns:mc="http://schemas.openxmlformats.org/markup-compatibility/2006" xmlns:aink="http://schemas.microsoft.com/office/drawing/2016/ink" xmlns:am3d="http://schemas.microsoft.com/office/drawing/2017/model3d" xmlns:o="urn:schemas-microsoft-com:office:office" xmlns:oel="http://schemas.microsoft.com/office/2019/extlst" xmlns:r="http://schemas.openxmlformats.org/officeDocument/2006/relationships" xmlns:m="http://schemas.openxmlformats.org/officeDocument/2006/math" xmlns:v="urn:schemas-microsoft-com:vml" xmlns:wp14="http://schemas.microsoft.com/office/word/2010/wordprocessingDrawing" xmlns:wp="http://schemas.openxmlformats.org/drawingml/2006/wordprocessingDrawing" xmlns:w10="urn:schemas-microsoft-com:office:word" xmlns:w="http://schemas.openxmlformats.org/wordprocessingml/2006/main" xmlns:w14="http://schemas.microsoft.com/office/word/2010/wordml" xmlns:w15="http://schemas.microsoft.com/office/word/2012/wordml" xmlns:w16cex="http://schemas.microsoft.com/office/word/2018/wordml/cex" xmlns:w16cid="http://schemas.microsoft.com/office/word/2016/wordml/cid" xmlns:w16="http://schemas.microsoft.com/office/word/2018/wordml" xmlns:w16sdtdh="http://schemas.microsoft.com/office/word/2020/wordml/sdtdatahash" xmlns:w16se="http://schemas.microsoft.com/office/word/2015/wordml/symex" xmlns:wpg="http://schemas.microsoft.com/office/word/2010/wordprocessingGroup" xmlns:wpi="http://schemas.microsoft.com/office/word/2010/wordprocessingInk" xmlns:wne="http://schemas.microsoft.com/office/word/2006/wordml" xmlns:wps="http://schemas.microsoft.com/office/word/2010/wordprocessingShape" mc:Ignorable="w14 w15 w16se w16cid w16 w16cex w16sdtdh wp14">
+<w:document xmlns:wpc="http://schemas.microsoft.com/office/word/2010/wordprocessingCanvas" xmlns:cx="http://schemas.microsoft.com/office/drawing/2014/chartex" xmlns:cx1="http://schemas.microsoft.com/office/drawing/2015/9/8/chartex" xmlns:cx2="http://schemas.microsoft.com/office/drawing/2015/10/21/chartex" xmlns:cx3="http://schemas.microsoft.com/office/drawing/2016/5/9/chartex" xmlns:cx4="http://schemas.microsoft.com/office/drawing/2016/5/10/chartex" xmlns:cx5="http://schemas.microsoft.com/office/drawing/2016/5/11/chartex" xmlns:cx6="http://schemas.microsoft.com/office/drawing/2016/5/12/chartex" xmlns:cx7="http://schemas.microsoft.com/office/drawing/2016/5/13/chartex" xmlns:cx8="http://schemas.microsoft.com/office/drawing/2016/5/14/chartex" xmlns:mc="http://schemas.openxmlformats.org/markup-compatibility/2006" xmlns:aink="http://schemas.microsoft.com/office/drawing/2016/ink" xmlns:am3d="http://schemas.microsoft.com/office/drawing/2017/model3d" xmlns:o="urn:schemas-microsoft-com:office:office" xmlns:oel="http://schemas.microsoft.com/office/2019/extlst" xmlns:r="http://schemas.openxmlformats.org/officeDocument/2006/relationships" xmlns:m="http://schemas.openxmlformats.org/officeDocument/2006/math" xmlns:v="urn:schemas-microsoft-com:vml" xmlns:wp14="http://schemas.microsoft.com/office/word/2010/wordprocessingDrawing" xmlns:wp="http://schemas.openxmlformats.org/drawingml/2006/wordprocessingDrawing" xmlns:w10="urn:schemas-microsoft-com:office:word" xmlns:w="http://schemas.openxmlformats.org/wordprocessingml/2006/main" xmlns:w14="http://schemas.microsoft.com/office/word/2010/wordml" xmlns:w15="http://schemas.microsoft.com/office/word/2012/wordml" xmlns:w16cex="http://schemas.microsoft.com/office/word/2018/wordml/cex" xmlns:w16cid="http://schemas.microsoft.com/office/word/2016/wordml/cid" xmlns:w16="http://schemas.microsoft.com/office/word/2018/wordml" xmlns:w16du="http://schemas.microsoft.com/office/word/2023/wordml/word16du" xmlns:w16sdtdh="http://schemas.microsoft.com/office/word/2020/wordml/sdtdatahash" xmlns:w16se="http://schemas.microsoft.com/office/word/2015/wordml/symex" xmlns:wpg="http://schemas.microsoft.com/office/word/2010/wordprocessingGroup" xmlns:wpi="http://schemas.microsoft.com/office/word/2010/wordprocessingInk" xmlns:wne="http://schemas.microsoft.com/office/word/2006/wordml" xmlns:wps="http://schemas.microsoft.com/office/word/2010/wordprocessingShape" mc:Ignorable="w14 w15 w16se w16cid w16 w16cex w16sdtdh wp14">
   <w:body>
     <w:p>
       <w:pPr>
@@ -40,7 +40,7 @@
                     </pic:cNvPicPr>
                   </pic:nvPicPr>
                   <pic:blipFill>
-                    <a:blip r:embed="rId5">
+                    <a:blip r:embed="rId6">
                       <a:extLst>
                         <a:ext uri="{28A0092B-C50C-407E-A947-70E740481C1C}">
                           <a14:useLocalDpi xmlns:a14="http://schemas.microsoft.com/office/drawing/2010/main" val="0"/>
@@ -952,18 +952,48 @@
           <w:sz w:val="24"/>
           <w:szCs w:val="24"/>
         </w:rPr>
-        <w:t xml:space="preserve">de limpeza urbana, a empresa tem várias filiais espalhadas pelo estado de São Paulo e conta com um grande </w:t>
-      </w:r>
-      <w:proofErr w:type="spellStart"/>
-      <w:r>
-        <w:rPr>
-          <w:rFonts w:ascii="Arial" w:hAnsi="Arial" w:cs="Arial"/>
-          <w:sz w:val="24"/>
-          <w:szCs w:val="24"/>
-        </w:rPr>
-        <w:t>numero</w:t>
-      </w:r>
-      <w:proofErr w:type="spellEnd"/>
+        <w:t xml:space="preserve">de limpeza urbana, a empresa tem várias filiais espalhadas </w:t>
+      </w:r>
+      <w:r>
+        <w:rPr>
+          <w:rFonts w:ascii="Arial" w:hAnsi="Arial" w:cs="Arial"/>
+          <w:sz w:val="24"/>
+          <w:szCs w:val="24"/>
+        </w:rPr>
+        <w:t xml:space="preserve">principalmente </w:t>
+      </w:r>
+      <w:r>
+        <w:rPr>
+          <w:rFonts w:ascii="Arial" w:hAnsi="Arial" w:cs="Arial"/>
+          <w:sz w:val="24"/>
+          <w:szCs w:val="24"/>
+        </w:rPr>
+        <w:t xml:space="preserve">pelo estado de São Paulo </w:t>
+      </w:r>
+      <w:r>
+        <w:rPr>
+          <w:rFonts w:ascii="Arial" w:hAnsi="Arial" w:cs="Arial"/>
+          <w:sz w:val="24"/>
+          <w:szCs w:val="24"/>
+        </w:rPr>
+        <w:t xml:space="preserve">e nas demais regiões do pais </w:t>
+      </w:r>
+      <w:r>
+        <w:rPr>
+          <w:rFonts w:ascii="Arial" w:hAnsi="Arial" w:cs="Arial"/>
+          <w:sz w:val="24"/>
+          <w:szCs w:val="24"/>
+        </w:rPr>
+        <w:t xml:space="preserve">e conta com um grande </w:t>
+      </w:r>
+      <w:r>
+        <w:rPr>
+          <w:rFonts w:ascii="Arial" w:hAnsi="Arial" w:cs="Arial"/>
+          <w:sz w:val="24"/>
+          <w:szCs w:val="24"/>
+        </w:rPr>
+        <w:t>número</w:t>
+      </w:r>
       <w:r>
         <w:rPr>
           <w:rFonts w:ascii="Arial" w:hAnsi="Arial" w:cs="Arial"/>
@@ -1191,7 +1221,6 @@
           <w:szCs w:val="48"/>
           <w:lang w:val="en-US"/>
         </w:rPr>
-        <w:lastRenderedPageBreak/>
         <w:t>ABSTRACT</w:t>
       </w:r>
     </w:p>
@@ -1396,7 +1425,6 @@
           <w:sz w:val="48"/>
           <w:szCs w:val="48"/>
         </w:rPr>
-        <w:lastRenderedPageBreak/>
         <w:t>SUMÁRIO</w:t>
       </w:r>
     </w:p>
@@ -1658,344 +1686,2283 @@
       <w:pPr>
         <w:spacing w:line="360" w:lineRule="auto"/>
         <w:rPr>
-          <w:rFonts w:ascii="Times New Roman" w:hAnsi="Times New Roman" w:cs="Times New Roman"/>
-          <w:sz w:val="24"/>
-          <w:szCs w:val="24"/>
-        </w:rPr>
-      </w:pPr>
-    </w:p>
-    <w:p>
-      <w:pPr>
-        <w:spacing w:line="360" w:lineRule="auto"/>
-        <w:rPr>
-          <w:rFonts w:ascii="Times New Roman" w:hAnsi="Times New Roman" w:cs="Times New Roman"/>
-          <w:sz w:val="24"/>
-          <w:szCs w:val="24"/>
-        </w:rPr>
-      </w:pPr>
-    </w:p>
-    <w:p>
-      <w:pPr>
-        <w:spacing w:line="360" w:lineRule="auto"/>
-        <w:ind w:left="1701" w:firstLine="423"/>
-        <w:rPr>
-          <w:rFonts w:ascii="Times New Roman" w:hAnsi="Times New Roman" w:cs="Times New Roman"/>
+          <w:rFonts w:ascii="Arial" w:hAnsi="Arial" w:cs="Arial"/>
+          <w:sz w:val="24"/>
+          <w:szCs w:val="24"/>
+        </w:rPr>
+      </w:pPr>
+      <w:r>
+        <w:rPr>
+          <w:rFonts w:ascii="Arial" w:hAnsi="Arial" w:cs="Arial"/>
+          <w:sz w:val="24"/>
+          <w:szCs w:val="24"/>
+        </w:rPr>
+        <w:t xml:space="preserve"> </w:t>
+      </w:r>
+    </w:p>
+    <w:p>
+      <w:pPr>
+        <w:pStyle w:val="PargrafodaLista"/>
+        <w:numPr>
+          <w:ilvl w:val="0"/>
+          <w:numId w:val="4"/>
+        </w:numPr>
+        <w:spacing w:line="360" w:lineRule="auto"/>
+        <w:ind w:left="851" w:hanging="294"/>
+        <w:rPr>
+          <w:rFonts w:ascii="Arial" w:hAnsi="Arial" w:cs="Arial"/>
           <w:b/>
           <w:bCs/>
-          <w:sz w:val="48"/>
-          <w:szCs w:val="48"/>
-        </w:rPr>
-      </w:pPr>
-      <w:r>
-        <w:rPr>
-          <w:rFonts w:ascii="Times New Roman" w:hAnsi="Times New Roman" w:cs="Times New Roman"/>
+          <w:sz w:val="24"/>
+          <w:szCs w:val="24"/>
+        </w:rPr>
+      </w:pPr>
+      <w:r>
+        <w:rPr>
+          <w:rFonts w:ascii="Arial" w:hAnsi="Arial" w:cs="Arial"/>
           <w:b/>
           <w:bCs/>
-          <w:sz w:val="48"/>
-          <w:szCs w:val="48"/>
+          <w:sz w:val="24"/>
+          <w:szCs w:val="24"/>
         </w:rPr>
         <w:lastRenderedPageBreak/>
-        <w:t xml:space="preserve">  </w:t>
-      </w:r>
-      <w:r>
-        <w:rPr>
-          <w:rFonts w:ascii="Times New Roman" w:hAnsi="Times New Roman" w:cs="Times New Roman"/>
+        <w:t>INTRODUÇÃO</w:t>
+      </w:r>
+    </w:p>
+    <w:p>
+      <w:pPr>
+        <w:pStyle w:val="PargrafodaLista"/>
+        <w:spacing w:line="360" w:lineRule="auto"/>
+        <w:ind w:left="851"/>
+        <w:rPr>
+          <w:rFonts w:ascii="Arial" w:hAnsi="Arial" w:cs="Arial"/>
           <w:b/>
           <w:bCs/>
-          <w:sz w:val="48"/>
-          <w:szCs w:val="48"/>
+          <w:sz w:val="24"/>
+          <w:szCs w:val="24"/>
+        </w:rPr>
+      </w:pPr>
+    </w:p>
+    <w:p>
+      <w:pPr>
+        <w:pStyle w:val="PargrafodaLista"/>
+        <w:spacing w:line="360" w:lineRule="auto"/>
+        <w:ind w:left="851" w:firstLine="565"/>
+        <w:rPr>
+          <w:rFonts w:ascii="Arial" w:hAnsi="Arial" w:cs="Arial"/>
+          <w:sz w:val="24"/>
+          <w:szCs w:val="24"/>
+        </w:rPr>
+      </w:pPr>
+      <w:r>
+        <w:rPr>
+          <w:rFonts w:ascii="Arial" w:hAnsi="Arial" w:cs="Arial"/>
+          <w:sz w:val="24"/>
+          <w:szCs w:val="24"/>
+        </w:rPr>
+        <w:t xml:space="preserve">A </w:t>
+      </w:r>
+      <w:r>
+        <w:rPr>
+          <w:rFonts w:ascii="Arial" w:hAnsi="Arial" w:cs="Arial"/>
+          <w:sz w:val="24"/>
+          <w:szCs w:val="24"/>
+        </w:rPr>
+        <w:t xml:space="preserve">empresa Metropolitana é a empresa Pioneira no ramo de limpeza urbana há mais de 40 anos </w:t>
+      </w:r>
+      <w:r>
+        <w:rPr>
+          <w:rFonts w:ascii="Arial" w:hAnsi="Arial" w:cs="Arial"/>
+          <w:sz w:val="24"/>
+          <w:szCs w:val="24"/>
+        </w:rPr>
+        <w:t xml:space="preserve">com ampla atuação na </w:t>
+      </w:r>
+      <w:r>
+        <w:rPr>
+          <w:rFonts w:ascii="Arial" w:hAnsi="Arial" w:cs="Arial"/>
+          <w:sz w:val="24"/>
+          <w:szCs w:val="24"/>
+        </w:rPr>
+        <w:t xml:space="preserve">fabricação de equipamentos e </w:t>
+      </w:r>
+      <w:r>
+        <w:rPr>
+          <w:rFonts w:ascii="Arial" w:hAnsi="Arial" w:cs="Arial"/>
+          <w:sz w:val="24"/>
+          <w:szCs w:val="24"/>
+        </w:rPr>
+        <w:t xml:space="preserve">prestação de serviços como: coleta domiciliar, coleta industrial/grandes geradores, coleta seletiva,  </w:t>
+      </w:r>
+      <w:r>
+        <w:rPr>
+          <w:rFonts w:ascii="Arial" w:hAnsi="Arial" w:cs="Arial"/>
+          <w:sz w:val="24"/>
+          <w:szCs w:val="24"/>
+        </w:rPr>
+        <w:t xml:space="preserve">coleta hospitalar, incineração de resíduos, operação de aterro sanitário, recuperação de lixões, operação de usina </w:t>
+      </w:r>
+      <w:r>
+        <w:rPr>
+          <w:rFonts w:ascii="Arial" w:hAnsi="Arial" w:cs="Arial"/>
+          <w:sz w:val="24"/>
+          <w:szCs w:val="24"/>
+        </w:rPr>
+        <w:t xml:space="preserve">de reciclagem, varrição manual, varrição mecanizada, capinação manual, capinação e roçada mecânica, capinação química, limpeza e conservação de praças, limpeza predial e hospitalar. </w:t>
+      </w:r>
+      <w:r>
+        <w:rPr>
+          <w:rFonts w:ascii="Arial" w:hAnsi="Arial" w:cs="Arial"/>
+          <w:sz w:val="24"/>
+          <w:szCs w:val="24"/>
+        </w:rPr>
+        <w:t xml:space="preserve">Devido as centenas de unidades espalhadas pelo Brasil e a falta de informação estatísticas sobre o conglomerado em geral, está obra se limita a uma única filial onde houve a possibilidade de extrair dados suficientes para integrar o presente projeto multidisciplinar. </w:t>
+      </w:r>
+    </w:p>
+    <w:p>
+      <w:pPr>
+        <w:spacing w:line="360" w:lineRule="auto"/>
+        <w:ind w:left="851" w:firstLine="565"/>
+        <w:rPr>
+          <w:rFonts w:ascii="Arial" w:hAnsi="Arial" w:cs="Arial"/>
+          <w:sz w:val="24"/>
+          <w:szCs w:val="24"/>
+        </w:rPr>
+      </w:pPr>
+      <w:r>
+        <w:rPr>
+          <w:rFonts w:ascii="Arial" w:hAnsi="Arial" w:cs="Arial"/>
+          <w:sz w:val="24"/>
+          <w:szCs w:val="24"/>
+        </w:rPr>
+        <w:t xml:space="preserve">O serviço prestado nessa filial é de caráter público, ou seja, a empresa concorre com outras demais </w:t>
+      </w:r>
+      <w:r>
+        <w:rPr>
+          <w:rFonts w:ascii="Arial" w:hAnsi="Arial" w:cs="Arial"/>
+          <w:sz w:val="24"/>
+          <w:szCs w:val="24"/>
+        </w:rPr>
+        <w:t xml:space="preserve">do mesmo ramo </w:t>
+      </w:r>
+      <w:r>
+        <w:rPr>
+          <w:rFonts w:ascii="Arial" w:hAnsi="Arial" w:cs="Arial"/>
+          <w:sz w:val="24"/>
+          <w:szCs w:val="24"/>
+        </w:rPr>
+        <w:t xml:space="preserve">por meio de uma licitação, onde caso ganhe, </w:t>
+      </w:r>
+      <w:r>
+        <w:rPr>
+          <w:rFonts w:ascii="Arial" w:hAnsi="Arial" w:cs="Arial"/>
+          <w:sz w:val="24"/>
+          <w:szCs w:val="24"/>
+        </w:rPr>
+        <w:t xml:space="preserve">será concebido o alvará “Licença” para efetuar o serviço. Neste município os serviços prestados são de capinagem manual, capinagem mecânica, varrição manual, varrição mecanizada, limpeza e conservação de praias e sua remoção para local adequado. A operação é dividida em 6 equipes, 4 equipes </w:t>
+      </w:r>
+      <w:r>
+        <w:rPr>
+          <w:rFonts w:ascii="Arial" w:hAnsi="Arial" w:cs="Arial"/>
+          <w:sz w:val="24"/>
+          <w:szCs w:val="24"/>
+        </w:rPr>
+        <w:t>são destinadas a executar os serviços de roçada nos bairros, praças, parques e praias, ou seja, em toda via pública, cada equipe contém 8 roçadores,  2 operadores de tela para auxiliar o serviço de roçada e evitar o acidente de pedras serem lançadas em vidros de automóveis ou residenciais, 8 varredores para agrupar a grama, lixo e terra que possa ter na via pública, e 2 operadores de carrinho “carrinho de mão” coletam esses resíduos e amontoam em local estratégico na via para posteriormente</w:t>
+      </w:r>
+      <w:r>
+        <w:rPr>
+          <w:rFonts w:ascii="Arial" w:hAnsi="Arial" w:cs="Arial"/>
+          <w:sz w:val="24"/>
+          <w:szCs w:val="24"/>
+        </w:rPr>
+        <w:t xml:space="preserve"> uma retroescavadeira retirar da via pública e despejar no caminhão da empresa, onde existe um local específico e apropriado para o descarte do mesmo. As outras 2 equipes são divididas em equipe que realiza a limpeza de valas, e a que realiza a limpeza do centro da cidade e de suas respectivas praias mais movimentadas, como a cidade é litorânea </w:t>
+      </w:r>
+      <w:r>
+        <w:rPr>
+          <w:rFonts w:ascii="Arial" w:hAnsi="Arial" w:cs="Arial"/>
+          <w:sz w:val="24"/>
+          <w:szCs w:val="24"/>
+        </w:rPr>
+        <w:lastRenderedPageBreak/>
+        <w:t xml:space="preserve">de característica turística, é essencial que as principais vias públicas assim como suas respectivas praias demandam de limpeza todos os dias. </w:t>
+      </w:r>
+    </w:p>
+    <w:p>
+      <w:pPr>
+        <w:spacing w:line="360" w:lineRule="auto"/>
+        <w:ind w:left="851"/>
+        <w:rPr>
+          <w:rFonts w:ascii="Arial" w:hAnsi="Arial" w:cs="Arial"/>
+          <w:sz w:val="24"/>
+          <w:szCs w:val="24"/>
+        </w:rPr>
+      </w:pPr>
+      <w:r>
+        <w:rPr>
+          <w:rFonts w:ascii="Arial" w:hAnsi="Arial" w:cs="Arial"/>
+          <w:sz w:val="24"/>
+          <w:szCs w:val="24"/>
+        </w:rPr>
+        <w:t xml:space="preserve">Apesar de não ser considerada uma equipe mas trabalhar de forma sincronizada e dependente uma da outra, temos </w:t>
+      </w:r>
+      <w:r>
+        <w:rPr>
+          <w:rFonts w:ascii="Arial" w:hAnsi="Arial" w:cs="Arial"/>
+          <w:sz w:val="24"/>
+          <w:szCs w:val="24"/>
+        </w:rPr>
+        <w:t xml:space="preserve">a equipe </w:t>
+      </w:r>
+      <w:r>
+        <w:rPr>
+          <w:rFonts w:ascii="Arial" w:hAnsi="Arial" w:cs="Arial"/>
+          <w:sz w:val="24"/>
+          <w:szCs w:val="24"/>
+        </w:rPr>
+        <w:t>que realiza</w:t>
+      </w:r>
+      <w:r>
+        <w:rPr>
+          <w:rFonts w:ascii="Arial" w:hAnsi="Arial" w:cs="Arial"/>
+          <w:sz w:val="24"/>
+          <w:szCs w:val="24"/>
+        </w:rPr>
+        <w:t xml:space="preserve"> a remoção dos resíduos com a retroescavadeira e depositada no caminhão para descarte, sendo 2 caminhões com 2 ajudantes cada e uma única maquina retroescavadeira; a não consideração desse grupo importantíssimo na execução da tarefa é a ausência de um supervisor específico, diferente das equipes que todas são lideras por um indivíduo de maior hierarquia na empresa “Fiscal”. </w:t>
+      </w:r>
+      <w:r>
+        <w:rPr>
+          <w:rFonts w:ascii="Arial" w:hAnsi="Arial" w:cs="Arial"/>
+          <w:sz w:val="24"/>
+          <w:szCs w:val="24"/>
+        </w:rPr>
+        <w:tab/>
+      </w:r>
+    </w:p>
+    <w:p>
+      <w:pPr>
+        <w:spacing w:line="360" w:lineRule="auto"/>
+        <w:ind w:left="851"/>
+        <w:rPr>
+          <w:rFonts w:ascii="Arial" w:hAnsi="Arial" w:cs="Arial"/>
+          <w:sz w:val="24"/>
+          <w:szCs w:val="24"/>
+        </w:rPr>
+      </w:pPr>
+    </w:p>
+    <w:p>
+      <w:pPr>
+        <w:spacing w:line="360" w:lineRule="auto"/>
+        <w:ind w:left="851"/>
+        <w:rPr>
+          <w:rFonts w:ascii="Arial" w:hAnsi="Arial" w:cs="Arial"/>
+          <w:sz w:val="24"/>
+          <w:szCs w:val="24"/>
+        </w:rPr>
+      </w:pPr>
+      <w:r>
+        <w:rPr>
+          <w:rFonts w:ascii="Arial" w:hAnsi="Arial" w:cs="Arial"/>
+          <w:sz w:val="24"/>
+          <w:szCs w:val="24"/>
+        </w:rPr>
+        <w:t>Nesse município a filial tem uma sede e 2 subdivisões, uma fica responsável pela execução das tarefas do lado Sul da cidade, a outra do lado Norte, mas todas são subordinadas a sede onde se encontra a maior parte do</w:t>
+      </w:r>
+      <w:r>
+        <w:rPr>
+          <w:rFonts w:ascii="Arial" w:hAnsi="Arial" w:cs="Arial"/>
+          <w:sz w:val="24"/>
+          <w:szCs w:val="24"/>
         </w:rPr>
         <w:t xml:space="preserve"> </w:t>
       </w:r>
       <w:r>
         <w:rPr>
-          <w:rFonts w:ascii="Times New Roman" w:hAnsi="Times New Roman" w:cs="Times New Roman"/>
+          <w:rFonts w:ascii="Arial" w:hAnsi="Arial" w:cs="Arial"/>
+          <w:sz w:val="24"/>
+          <w:szCs w:val="24"/>
+        </w:rPr>
+        <w:t xml:space="preserve">maquinário, funcionários, gerência, RH e administração. </w:t>
+      </w:r>
+      <w:r>
+        <w:rPr>
+          <w:rFonts w:ascii="Arial" w:hAnsi="Arial" w:cs="Arial"/>
+          <w:sz w:val="24"/>
+          <w:szCs w:val="24"/>
+        </w:rPr>
+        <w:t>A administração e o setor de Recursos Humanos são localizados um ao l</w:t>
+      </w:r>
+      <w:r>
+        <w:rPr>
+          <w:rFonts w:ascii="Arial" w:hAnsi="Arial" w:cs="Arial"/>
+          <w:sz w:val="24"/>
+          <w:szCs w:val="24"/>
+        </w:rPr>
+        <w:t>ado do outro na sede da empresa assim como a gerência, a filial ainda conta com 2 setores de manutenção, sendo um exclusivo de roçadeiras e outro onde é realizado reparos nos caminhões, varredeiras</w:t>
+      </w:r>
+      <w:r>
+        <w:rPr>
+          <w:rFonts w:ascii="Arial" w:hAnsi="Arial" w:cs="Arial"/>
+          <w:sz w:val="24"/>
+          <w:szCs w:val="24"/>
+        </w:rPr>
+        <w:t xml:space="preserve"> mecânicas e</w:t>
+      </w:r>
+      <w:r>
+        <w:rPr>
+          <w:rFonts w:ascii="Arial" w:hAnsi="Arial" w:cs="Arial"/>
+          <w:sz w:val="24"/>
+          <w:szCs w:val="24"/>
+        </w:rPr>
+        <w:t xml:space="preserve"> </w:t>
+      </w:r>
+      <w:r>
+        <w:rPr>
+          <w:rFonts w:ascii="Arial" w:hAnsi="Arial" w:cs="Arial"/>
+          <w:sz w:val="24"/>
+          <w:szCs w:val="24"/>
+        </w:rPr>
+        <w:t>ferramentas em geral.</w:t>
+      </w:r>
+    </w:p>
+    <w:p>
+      <w:pPr>
+        <w:pStyle w:val="PargrafodaLista"/>
+        <w:numPr>
+          <w:ilvl w:val="0"/>
+          <w:numId w:val="4"/>
+        </w:numPr>
+        <w:spacing w:line="360" w:lineRule="auto"/>
+        <w:rPr>
+          <w:rFonts w:ascii="Arial" w:hAnsi="Arial" w:cs="Arial"/>
           <w:b/>
           <w:bCs/>
-          <w:sz w:val="48"/>
-          <w:szCs w:val="48"/>
-        </w:rPr>
-        <w:t>INTRODUÇÃO</w:t>
-      </w:r>
-    </w:p>
-    <w:p>
-      <w:pPr>
-        <w:spacing w:line="360" w:lineRule="auto"/>
-        <w:rPr>
-          <w:rFonts w:ascii="Times New Roman" w:hAnsi="Times New Roman" w:cs="Times New Roman"/>
-          <w:sz w:val="24"/>
-          <w:szCs w:val="24"/>
-        </w:rPr>
-      </w:pPr>
-    </w:p>
-    <w:p>
-      <w:pPr>
-        <w:spacing w:line="360" w:lineRule="auto"/>
-        <w:rPr>
-          <w:rFonts w:ascii="Arial" w:hAnsi="Arial" w:cs="Arial"/>
-          <w:sz w:val="24"/>
-          <w:szCs w:val="24"/>
-        </w:rPr>
-      </w:pPr>
-      <w:r>
-        <w:rPr>
-          <w:rFonts w:ascii="Arial" w:hAnsi="Arial" w:cs="Arial"/>
-          <w:sz w:val="24"/>
-          <w:szCs w:val="24"/>
+          <w:sz w:val="24"/>
+          <w:szCs w:val="24"/>
+        </w:rPr>
+      </w:pPr>
+      <w:r>
+        <w:rPr>
+          <w:rFonts w:ascii="Arial" w:hAnsi="Arial" w:cs="Arial"/>
+          <w:b/>
+          <w:bCs/>
+          <w:sz w:val="24"/>
+          <w:szCs w:val="24"/>
+        </w:rPr>
+        <w:t xml:space="preserve">Fundamentos de Sistemas Operacionais </w:t>
+      </w:r>
+    </w:p>
+    <w:p>
+      <w:pPr>
+        <w:pStyle w:val="PargrafodaLista"/>
+        <w:numPr>
+          <w:ilvl w:val="1"/>
+          <w:numId w:val="4"/>
+        </w:numPr>
+        <w:spacing w:line="360" w:lineRule="auto"/>
+        <w:rPr>
+          <w:rFonts w:ascii="Arial" w:hAnsi="Arial" w:cs="Arial"/>
+          <w:sz w:val="24"/>
+          <w:szCs w:val="24"/>
+        </w:rPr>
+      </w:pPr>
+      <w:r>
+        <w:rPr>
+          <w:rFonts w:ascii="Arial" w:hAnsi="Arial" w:cs="Arial"/>
+          <w:sz w:val="24"/>
+          <w:szCs w:val="24"/>
+        </w:rPr>
+        <w:t>O sistema operacional utilizados pela filial é o Microsoft Windows 7 Pro</w:t>
+      </w:r>
+      <w:r>
+        <w:rPr>
+          <w:rFonts w:ascii="Arial" w:hAnsi="Arial" w:cs="Arial"/>
+          <w:sz w:val="24"/>
+          <w:szCs w:val="24"/>
+        </w:rPr>
+        <w:t xml:space="preserve"> (x64)</w:t>
+      </w:r>
+      <w:r>
+        <w:rPr>
+          <w:rFonts w:ascii="Arial" w:hAnsi="Arial" w:cs="Arial"/>
+          <w:sz w:val="24"/>
+          <w:szCs w:val="24"/>
+        </w:rPr>
+        <w:t xml:space="preserve">, </w:t>
+      </w:r>
+      <w:r>
+        <w:rPr>
+          <w:rFonts w:ascii="Arial" w:hAnsi="Arial" w:cs="Arial"/>
+          <w:sz w:val="24"/>
+          <w:szCs w:val="24"/>
+        </w:rPr>
+        <w:t>sucesso de venda na época de sua inauguração, teve uma ótima aceitação pelos usuários se mostrando muito melhor que seus antecessores “Windows Vista, Windows XP...”</w:t>
+      </w:r>
+      <w:r>
+        <w:rPr>
+          <w:rFonts w:ascii="Arial" w:hAnsi="Arial" w:cs="Arial"/>
+          <w:sz w:val="24"/>
+          <w:szCs w:val="24"/>
+        </w:rPr>
+        <w:t xml:space="preserve">. a arquitetura 64 bits podem proporcionar o uso de memória RAM de até 192 GB de RAM, mas com 4 GB de RAM já é suficiente para </w:t>
+      </w:r>
+      <w:r>
+        <w:rPr>
+          <w:rFonts w:ascii="Arial" w:hAnsi="Arial" w:cs="Arial"/>
+          <w:sz w:val="24"/>
+          <w:szCs w:val="24"/>
+        </w:rPr>
+        <w:t>sua execução em ambiente administrativo.</w:t>
+      </w:r>
+    </w:p>
+    <w:p>
+      <w:pPr>
+        <w:pStyle w:val="PargrafodaLista"/>
+        <w:numPr>
+          <w:ilvl w:val="2"/>
+          <w:numId w:val="4"/>
+        </w:numPr>
+        <w:spacing w:line="360" w:lineRule="auto"/>
+        <w:rPr>
+          <w:rFonts w:ascii="Arial" w:hAnsi="Arial" w:cs="Arial"/>
+          <w:sz w:val="24"/>
+          <w:szCs w:val="24"/>
+        </w:rPr>
+      </w:pPr>
+      <w:r>
+        <w:rPr>
+          <w:rFonts w:ascii="Arial" w:hAnsi="Arial" w:cs="Arial"/>
+          <w:sz w:val="24"/>
+          <w:szCs w:val="24"/>
+        </w:rPr>
+        <w:t xml:space="preserve"> </w:t>
+      </w:r>
+      <w:r>
+        <w:rPr>
+          <w:rFonts w:ascii="Arial" w:hAnsi="Arial" w:cs="Arial"/>
+          <w:sz w:val="24"/>
+          <w:szCs w:val="24"/>
+        </w:rPr>
+        <w:t>Infelizmente a filial não possui sistema mobile.</w:t>
+      </w:r>
+    </w:p>
+    <w:p>
+      <w:pPr>
+        <w:pStyle w:val="PargrafodaLista"/>
+        <w:spacing w:line="360" w:lineRule="auto"/>
+        <w:ind w:left="2062"/>
+        <w:rPr>
+          <w:rFonts w:ascii="Arial" w:hAnsi="Arial" w:cs="Arial"/>
+          <w:sz w:val="24"/>
+          <w:szCs w:val="24"/>
+        </w:rPr>
+      </w:pPr>
+    </w:p>
+    <w:p>
+      <w:pPr>
+        <w:pStyle w:val="PargrafodaLista"/>
+        <w:numPr>
+          <w:ilvl w:val="1"/>
+          <w:numId w:val="4"/>
+        </w:numPr>
+        <w:spacing w:line="360" w:lineRule="auto"/>
+        <w:rPr>
+          <w:rFonts w:ascii="Times New Roman" w:hAnsi="Times New Roman" w:cs="Times New Roman"/>
+          <w:sz w:val="24"/>
+          <w:szCs w:val="24"/>
+        </w:rPr>
+      </w:pPr>
+      <w:r>
+        <w:rPr>
+          <w:rFonts w:ascii="Arial" w:hAnsi="Arial" w:cs="Arial"/>
+          <w:sz w:val="24"/>
+          <w:szCs w:val="24"/>
+        </w:rPr>
+        <w:t>com o incremento do pacote Microsoft Office “pacote de aplicativos para escritório e serviços, desenvolvido pela Microsoft.”</w:t>
+      </w:r>
+      <w:r>
+        <w:rPr>
+          <w:rFonts w:ascii="Arial" w:hAnsi="Arial" w:cs="Arial"/>
+          <w:sz w:val="24"/>
+          <w:szCs w:val="24"/>
+        </w:rPr>
+        <w:t xml:space="preserve"> Auxilia nas tarefas do cotidiano.</w:t>
+      </w:r>
+      <w:r>
+        <w:rPr>
+          <w:rFonts w:ascii="Arial" w:hAnsi="Arial" w:cs="Arial"/>
+          <w:sz w:val="24"/>
+          <w:szCs w:val="24"/>
+        </w:rPr>
+        <w:t xml:space="preserve"> Um navegador Google Chrome e um Internet Explorer “que vem </w:t>
+      </w:r>
+      <w:r>
+        <w:rPr>
+          <w:rFonts w:ascii="Arial" w:hAnsi="Arial" w:cs="Arial"/>
+          <w:sz w:val="24"/>
+          <w:szCs w:val="24"/>
+        </w:rPr>
+        <w:lastRenderedPageBreak/>
+        <w:t>por padrão no sistema” para acesso à internet são as características técnicas essenciais para a realização do trabalho.</w:t>
+      </w:r>
+    </w:p>
+    <w:p>
+      <w:pPr>
+        <w:pStyle w:val="PargrafodaLista"/>
+        <w:spacing w:line="360" w:lineRule="auto"/>
+        <w:ind w:left="1406"/>
+        <w:rPr>
+          <w:rFonts w:ascii="Times New Roman" w:hAnsi="Times New Roman" w:cs="Times New Roman"/>
+          <w:sz w:val="24"/>
+          <w:szCs w:val="24"/>
+        </w:rPr>
+      </w:pPr>
+    </w:p>
+    <w:p>
+      <w:pPr>
+        <w:pStyle w:val="PargrafodaLista"/>
+        <w:numPr>
+          <w:ilvl w:val="1"/>
+          <w:numId w:val="4"/>
+        </w:numPr>
+        <w:spacing w:line="360" w:lineRule="auto"/>
+        <w:rPr>
+          <w:rFonts w:ascii="Arial" w:hAnsi="Arial" w:cs="Arial"/>
+          <w:sz w:val="20"/>
+          <w:szCs w:val="20"/>
+        </w:rPr>
+      </w:pPr>
+      <w:r>
+        <w:rPr>
+          <w:rFonts w:ascii="Arial" w:hAnsi="Arial" w:cs="Arial"/>
+          <w:sz w:val="24"/>
+          <w:szCs w:val="24"/>
+        </w:rPr>
+        <w:t>Vantagens de se escolher um sistema menos robusto em contrapartida aos mais recentes é a baixa necessidade de hardware para o seu funcionamento, os requisitos mínimos para sua execução</w:t>
+      </w:r>
+      <w:r>
+        <w:rPr>
+          <w:rFonts w:ascii="Arial" w:hAnsi="Arial" w:cs="Arial"/>
+          <w:sz w:val="24"/>
+          <w:szCs w:val="24"/>
+        </w:rPr>
+        <w:t xml:space="preserve"> são: </w:t>
+      </w:r>
+    </w:p>
+    <w:p>
+      <w:pPr>
+        <w:spacing w:line="360" w:lineRule="auto"/>
+        <w:ind w:left="2268"/>
+        <w:rPr>
+          <w:rFonts w:ascii="Arial" w:hAnsi="Arial" w:cs="Arial"/>
+          <w:sz w:val="20"/>
+          <w:szCs w:val="20"/>
+        </w:rPr>
+      </w:pPr>
+      <w:r>
+        <w:rPr>
+          <w:rFonts w:ascii="Arial" w:hAnsi="Arial" w:cs="Arial"/>
+          <w:sz w:val="20"/>
+          <w:szCs w:val="20"/>
+        </w:rPr>
+        <w:t>“Processador de 32 bits (x86) ou 64 bits (x64) de 1 GHz ou superior*1 GB de RAM (32 bits) ou 2 GB de RAM (64 bits) 16 GB (32 bits) ou 20GB (64 bits) de espaço em disco disponível Dispositivo gráfico DirectX 9 com driver WDDM 1.0 ou superior”</w:t>
+      </w:r>
+      <w:r>
+        <w:rPr>
+          <w:rFonts w:ascii="Arial" w:hAnsi="Arial" w:cs="Arial"/>
+          <w:sz w:val="20"/>
+          <w:szCs w:val="20"/>
+        </w:rPr>
+        <w:t>. (</w:t>
+      </w:r>
+      <w:r>
+        <w:rPr>
+          <w:rFonts w:ascii="Arial" w:hAnsi="Arial" w:cs="Arial"/>
+          <w:sz w:val="20"/>
+          <w:szCs w:val="20"/>
+        </w:rPr>
+        <w:t xml:space="preserve">Microsoft, </w:t>
+      </w:r>
+      <w:hyperlink r:id="rId7" w:history="1">
+        <w:r>
+          <w:rPr>
+            <w:rStyle w:val="Hyperlink"/>
+            <w:rFonts w:ascii="Arial" w:hAnsi="Arial" w:cs="Arial"/>
+            <w:sz w:val="20"/>
+            <w:szCs w:val="20"/>
+          </w:rPr>
+          <w:t>https://support.microsoft.com/pt-br/windows/requisitos-de-sistema-do-windows-7-df0900f2-3513-a851-13e7-0d50bc24e15f</w:t>
+        </w:r>
+      </w:hyperlink>
+      <w:r>
+        <w:rPr>
+          <w:rFonts w:ascii="Arial" w:hAnsi="Arial" w:cs="Arial"/>
+          <w:sz w:val="20"/>
+          <w:szCs w:val="20"/>
+        </w:rPr>
+        <w:t>. Acesso em 15 de abr. de 2023</w:t>
+      </w:r>
+      <w:r>
+        <w:rPr>
+          <w:rFonts w:ascii="Arial" w:hAnsi="Arial" w:cs="Arial"/>
+          <w:sz w:val="20"/>
+          <w:szCs w:val="20"/>
+        </w:rPr>
+        <w:t>)</w:t>
+      </w:r>
+      <w:r>
+        <w:rPr>
+          <w:rFonts w:ascii="Arial" w:hAnsi="Arial" w:cs="Arial"/>
+          <w:sz w:val="20"/>
+          <w:szCs w:val="20"/>
+        </w:rPr>
+        <w:t>.</w:t>
+      </w:r>
+    </w:p>
+    <w:p>
+      <w:pPr>
+        <w:spacing w:line="360" w:lineRule="auto"/>
+        <w:ind w:left="851" w:hanging="567"/>
+        <w:rPr>
+          <w:rFonts w:ascii="Arial" w:hAnsi="Arial" w:cs="Arial"/>
+          <w:sz w:val="24"/>
+          <w:szCs w:val="24"/>
+        </w:rPr>
+      </w:pPr>
+      <w:r>
+        <w:rPr>
+          <w:rFonts w:ascii="Arial" w:hAnsi="Arial" w:cs="Arial"/>
+          <w:sz w:val="20"/>
+          <w:szCs w:val="20"/>
         </w:rPr>
         <w:tab/>
-        <w:t xml:space="preserve">A empresa Metropolitana é a empresa Pioneira no ramo de limpeza urbana há mais de 40 anos </w:t>
-      </w:r>
-      <w:r>
-        <w:rPr>
-          <w:rFonts w:ascii="Arial" w:hAnsi="Arial" w:cs="Arial"/>
-          <w:sz w:val="24"/>
-          <w:szCs w:val="24"/>
-        </w:rPr>
-        <w:t xml:space="preserve">com ampla atuação na </w:t>
-      </w:r>
-      <w:r>
-        <w:rPr>
-          <w:rFonts w:ascii="Arial" w:hAnsi="Arial" w:cs="Arial"/>
-          <w:sz w:val="24"/>
-          <w:szCs w:val="24"/>
-        </w:rPr>
-        <w:t xml:space="preserve">fabricação de equipamentos e </w:t>
-      </w:r>
-      <w:r>
-        <w:rPr>
-          <w:rFonts w:ascii="Arial" w:hAnsi="Arial" w:cs="Arial"/>
-          <w:sz w:val="24"/>
-          <w:szCs w:val="24"/>
-        </w:rPr>
-        <w:t xml:space="preserve">prestação de serviços como: coleta domiciliar, coleta industrial/grandes geradores, coleta seletiva,  </w:t>
-      </w:r>
-      <w:r>
-        <w:rPr>
-          <w:rFonts w:ascii="Arial" w:hAnsi="Arial" w:cs="Arial"/>
-          <w:sz w:val="24"/>
-          <w:szCs w:val="24"/>
-        </w:rPr>
-        <w:t xml:space="preserve">coleta hospitalar, incineração de resíduos, operação de aterro sanitário, recuperação de lixões, operação de usina </w:t>
-      </w:r>
-      <w:r>
-        <w:rPr>
-          <w:rFonts w:ascii="Arial" w:hAnsi="Arial" w:cs="Arial"/>
-          <w:sz w:val="24"/>
-          <w:szCs w:val="24"/>
-        </w:rPr>
-        <w:t xml:space="preserve">de reciclagem, varrição manual, varrição mecanizada, capinação manual, capinação e roçada mecânica, capinação química, limpeza e conservação de praças, limpeza predial e hospitalar. </w:t>
-      </w:r>
-      <w:r>
-        <w:rPr>
-          <w:rFonts w:ascii="Arial" w:hAnsi="Arial" w:cs="Arial"/>
-          <w:sz w:val="24"/>
-          <w:szCs w:val="24"/>
-        </w:rPr>
-        <w:t xml:space="preserve">Devido as centenas de unidades espalhadas pelo Brasil e a falta de informação estatísticas sobre o conglomerado em geral, está obra se limita a uma única filial onde houve a possibilidade de extrair dados suficientes para integrar o presente projeto multidisciplinar. </w:t>
-      </w:r>
-    </w:p>
-    <w:p>
-      <w:pPr>
-        <w:spacing w:line="360" w:lineRule="auto"/>
-        <w:ind w:firstLine="708"/>
-        <w:rPr>
-          <w:rFonts w:ascii="Arial" w:hAnsi="Arial" w:cs="Arial"/>
-          <w:sz w:val="24"/>
-          <w:szCs w:val="24"/>
-        </w:rPr>
-      </w:pPr>
-      <w:r>
-        <w:rPr>
-          <w:rFonts w:ascii="Arial" w:hAnsi="Arial" w:cs="Arial"/>
-          <w:sz w:val="24"/>
-          <w:szCs w:val="24"/>
-        </w:rPr>
-        <w:t xml:space="preserve">O serviço prestado nessa filial é de caráter público, ou seja, a empresa concorre com outras demais </w:t>
-      </w:r>
-      <w:r>
-        <w:rPr>
-          <w:rFonts w:ascii="Arial" w:hAnsi="Arial" w:cs="Arial"/>
-          <w:sz w:val="24"/>
-          <w:szCs w:val="24"/>
-        </w:rPr>
-        <w:t xml:space="preserve">do mesmo ramo </w:t>
-      </w:r>
-      <w:r>
-        <w:rPr>
-          <w:rFonts w:ascii="Arial" w:hAnsi="Arial" w:cs="Arial"/>
-          <w:sz w:val="24"/>
-          <w:szCs w:val="24"/>
-        </w:rPr>
-        <w:t xml:space="preserve">por meio de uma licitação, onde caso ganhe, </w:t>
-      </w:r>
-      <w:r>
-        <w:rPr>
-          <w:rFonts w:ascii="Arial" w:hAnsi="Arial" w:cs="Arial"/>
-          <w:sz w:val="24"/>
-          <w:szCs w:val="24"/>
-        </w:rPr>
-        <w:t xml:space="preserve">será concebido o alvará “Licença” para efetuar o serviço. Neste município os serviços prestados são de capinagem manual, capinagem mecânica, varrição manual, varrição mecanizada, limpeza e conservação de praias e sua remoção para local adequado. A operação é dividida em 6 equipes, 4 equipes </w:t>
-      </w:r>
-      <w:r>
-        <w:rPr>
-          <w:rFonts w:ascii="Arial" w:hAnsi="Arial" w:cs="Arial"/>
-          <w:sz w:val="24"/>
-          <w:szCs w:val="24"/>
-        </w:rPr>
-        <w:t>são destinadas a executar os serviços de roçada nos bairros, praças, parques e praias, ou seja, em toda via pública, cada equipe contém 8 roçadores,  2 operadores de tela para auxiliar o serviço de roçada e evitar o acidente de pedras serem lançadas em vidros de automóveis ou residenciais, 8 varredores para agrupar a grama, lixo e terra que possa ter na via pública, e 2 operadores de carrinho “carrinho de mão” coletam esses resíduos e amontoam em local estratégico na via para posteriormente</w:t>
-      </w:r>
-      <w:r>
-        <w:rPr>
-          <w:rFonts w:ascii="Arial" w:hAnsi="Arial" w:cs="Arial"/>
-          <w:sz w:val="24"/>
-          <w:szCs w:val="24"/>
-        </w:rPr>
-        <w:t xml:space="preserve"> uma retroescavadeira retirar da via pública e despejar no caminhão da empresa, onde existe um local específico e apropriado para o descarte do mesmo. As outras 2 equipes são divididas em equipe que realiza a limpeza de valas, e a que realiza a limpeza do centro da cidade e de suas respectivas praias mais movimentadas, como a cidade é litorânea de característica turística, é essencial que as principais vias públicas assim como suas respectivas praias demandam de limpeza todos os dias. </w:t>
-      </w:r>
-    </w:p>
-    <w:p>
-      <w:pPr>
-        <w:spacing w:line="360" w:lineRule="auto"/>
-        <w:rPr>
-          <w:rFonts w:ascii="Arial" w:hAnsi="Arial" w:cs="Arial"/>
-          <w:sz w:val="24"/>
-          <w:szCs w:val="24"/>
-        </w:rPr>
-      </w:pPr>
-      <w:r>
-        <w:rPr>
-          <w:rFonts w:ascii="Arial" w:hAnsi="Arial" w:cs="Arial"/>
-          <w:sz w:val="24"/>
-          <w:szCs w:val="24"/>
+      </w:r>
+      <w:r>
+        <w:rPr>
+          <w:rFonts w:ascii="Arial" w:hAnsi="Arial" w:cs="Arial"/>
+          <w:sz w:val="20"/>
+          <w:szCs w:val="20"/>
+        </w:rPr>
+        <w:tab/>
+      </w:r>
+      <w:r>
+        <w:rPr>
+          <w:rFonts w:ascii="Arial" w:hAnsi="Arial" w:cs="Arial"/>
+          <w:sz w:val="24"/>
+          <w:szCs w:val="24"/>
+        </w:rPr>
+        <w:t xml:space="preserve">Essa sendo a principal vantagem de utilizar o Windows 7, </w:t>
+      </w:r>
+      <w:r>
+        <w:rPr>
+          <w:rFonts w:ascii="Arial" w:hAnsi="Arial" w:cs="Arial"/>
+          <w:sz w:val="24"/>
+          <w:szCs w:val="24"/>
+        </w:rPr>
+        <w:t>outra vantagem</w:t>
+      </w:r>
+      <w:r>
+        <w:rPr>
+          <w:rFonts w:ascii="Arial" w:hAnsi="Arial" w:cs="Arial"/>
+          <w:sz w:val="24"/>
+          <w:szCs w:val="24"/>
+        </w:rPr>
+        <w:t xml:space="preserve"> de utilizar esse S.O é há possibilidade de utilizar o Microsoft Officer, pacote de ferramentas para auxiliar na produtividade das tarefas de escritório e administrativas</w:t>
+      </w:r>
+      <w:r>
+        <w:rPr>
+          <w:rFonts w:ascii="Arial" w:hAnsi="Arial" w:cs="Arial"/>
+          <w:sz w:val="24"/>
+          <w:szCs w:val="24"/>
+        </w:rPr>
+        <w:t xml:space="preserve"> do </w:t>
+      </w:r>
+      <w:r>
+        <w:rPr>
+          <w:rFonts w:ascii="Arial" w:hAnsi="Arial" w:cs="Arial"/>
+          <w:sz w:val="24"/>
+          <w:szCs w:val="24"/>
+        </w:rPr>
+        <w:t>cotidiano</w:t>
+      </w:r>
+      <w:r>
+        <w:rPr>
+          <w:rFonts w:ascii="Arial" w:hAnsi="Arial" w:cs="Arial"/>
+          <w:sz w:val="24"/>
+          <w:szCs w:val="24"/>
+        </w:rPr>
+        <w:t>.</w:t>
+      </w:r>
+    </w:p>
+    <w:p>
+      <w:pPr>
+        <w:spacing w:line="360" w:lineRule="auto"/>
+        <w:ind w:left="1701" w:hanging="567"/>
+        <w:rPr>
+          <w:rFonts w:ascii="Arial" w:hAnsi="Arial" w:cs="Arial"/>
+          <w:sz w:val="24"/>
+          <w:szCs w:val="24"/>
+        </w:rPr>
+      </w:pPr>
+    </w:p>
+    <w:p>
+      <w:pPr>
+        <w:pStyle w:val="PargrafodaLista"/>
+        <w:numPr>
+          <w:ilvl w:val="1"/>
+          <w:numId w:val="4"/>
+        </w:numPr>
+        <w:spacing w:line="360" w:lineRule="auto"/>
+        <w:rPr>
+          <w:rFonts w:ascii="Arial" w:hAnsi="Arial" w:cs="Arial"/>
+          <w:sz w:val="24"/>
+          <w:szCs w:val="24"/>
+        </w:rPr>
+      </w:pPr>
+      <w:r>
+        <w:rPr>
+          <w:rFonts w:ascii="Arial" w:hAnsi="Arial" w:cs="Arial"/>
+          <w:sz w:val="24"/>
+          <w:szCs w:val="24"/>
+        </w:rPr>
+        <w:t>As desvantagens da utilização do Windows 7 independente da vertente “Home, Start, Pro...” é sobre a questão de segurança, pois, no</w:t>
+      </w:r>
+      <w:r>
+        <w:rPr>
+          <w:rFonts w:ascii="Arial" w:hAnsi="Arial" w:cs="Arial"/>
+          <w:sz w:val="24"/>
+          <w:szCs w:val="24"/>
+        </w:rPr>
+        <w:t xml:space="preserve"> início de 2020, a Microsoft anunciou a extinção do suporte a essa plataforma, que consequentemente implica em atualizações de segurança importante para a segurança do sistema e das informações que nele consta/trafega.</w:t>
+      </w:r>
+    </w:p>
+    <w:p>
+      <w:pPr>
+        <w:pStyle w:val="PargrafodaLista"/>
+        <w:spacing w:line="360" w:lineRule="auto"/>
+        <w:ind w:left="1690"/>
+        <w:rPr>
+          <w:rFonts w:ascii="Arial" w:hAnsi="Arial" w:cs="Arial"/>
+          <w:sz w:val="24"/>
+          <w:szCs w:val="24"/>
+        </w:rPr>
+      </w:pPr>
+    </w:p>
+    <w:p>
+      <w:pPr>
+        <w:pStyle w:val="PargrafodaLista"/>
+        <w:spacing w:line="360" w:lineRule="auto"/>
+        <w:ind w:left="851"/>
+        <w:rPr>
+          <w:rFonts w:ascii="Arial" w:hAnsi="Arial" w:cs="Arial"/>
+          <w:sz w:val="24"/>
+          <w:szCs w:val="24"/>
+        </w:rPr>
+      </w:pPr>
+      <w:r>
+        <w:rPr>
+          <w:rFonts w:ascii="Arial" w:hAnsi="Arial" w:cs="Arial"/>
+          <w:sz w:val="24"/>
+          <w:szCs w:val="24"/>
+        </w:rPr>
+        <w:t>Em uma rápida pesquisa no Google é possível encontrar uma variedade de Exploit</w:t>
+      </w:r>
+      <w:r>
+        <w:rPr>
+          <w:rFonts w:ascii="Arial" w:hAnsi="Arial" w:cs="Arial"/>
+          <w:sz w:val="24"/>
+          <w:szCs w:val="24"/>
+        </w:rPr>
+        <w:t xml:space="preserve">s do Windows 7 </w:t>
+      </w:r>
+      <w:r>
+        <w:rPr>
+          <w:rFonts w:ascii="Arial" w:hAnsi="Arial" w:cs="Arial"/>
+          <w:sz w:val="24"/>
+          <w:szCs w:val="24"/>
+        </w:rPr>
+        <w:t xml:space="preserve">para ser utilizado na invasão, com o auxílio do Framework Metasploit </w:t>
+      </w:r>
+      <w:r>
+        <w:rPr>
+          <w:rFonts w:ascii="Arial" w:hAnsi="Arial" w:cs="Arial"/>
+          <w:sz w:val="24"/>
+          <w:szCs w:val="24"/>
+        </w:rPr>
+        <w:t xml:space="preserve">“Biblioteca de Exploit” </w:t>
+      </w:r>
+      <w:r>
+        <w:rPr>
+          <w:rFonts w:ascii="Arial" w:hAnsi="Arial" w:cs="Arial"/>
+          <w:sz w:val="24"/>
+          <w:szCs w:val="24"/>
+        </w:rPr>
+        <w:t xml:space="preserve">e do Sistema Operacional Kali Linux “uma Distro com seu desenvolvimento voltado para cyber segurança”, em poucos passos pode-se </w:t>
+      </w:r>
+      <w:r>
+        <w:rPr>
+          <w:rFonts w:ascii="Arial" w:hAnsi="Arial" w:cs="Arial"/>
+          <w:sz w:val="24"/>
+          <w:szCs w:val="24"/>
+        </w:rPr>
+        <w:t>obter uma conexão reversa e o domínio do sistema sem muito conhecimento técnico.</w:t>
+      </w:r>
+    </w:p>
+    <w:p>
+      <w:pPr>
+        <w:pStyle w:val="PargrafodaLista"/>
+        <w:spacing w:line="360" w:lineRule="auto"/>
+        <w:ind w:left="851"/>
+        <w:rPr>
+          <w:rFonts w:ascii="Arial" w:hAnsi="Arial" w:cs="Arial"/>
+          <w:sz w:val="24"/>
+          <w:szCs w:val="24"/>
+        </w:rPr>
+      </w:pPr>
+    </w:p>
+    <w:p>
+      <w:pPr>
+        <w:pStyle w:val="PargrafodaLista"/>
+        <w:spacing w:line="360" w:lineRule="auto"/>
+        <w:ind w:left="851"/>
+        <w:rPr>
+          <w:rFonts w:ascii="Arial" w:hAnsi="Arial" w:cs="Arial"/>
+          <w:sz w:val="24"/>
+          <w:szCs w:val="24"/>
+        </w:rPr>
+      </w:pPr>
+      <w:r>
+        <w:rPr>
+          <w:rFonts w:ascii="Arial" w:hAnsi="Arial" w:cs="Arial"/>
+          <w:sz w:val="24"/>
+          <w:szCs w:val="24"/>
+        </w:rPr>
+        <w:t>Exploit</w:t>
+      </w:r>
+      <w:r>
+        <w:rPr>
+          <w:rFonts w:ascii="Arial" w:hAnsi="Arial" w:cs="Arial"/>
+          <w:sz w:val="24"/>
+          <w:szCs w:val="24"/>
+        </w:rPr>
+        <w:t xml:space="preserve"> </w:t>
+      </w:r>
+      <w:r>
+        <w:rPr>
+          <w:rFonts w:ascii="Arial" w:hAnsi="Arial" w:cs="Arial"/>
+          <w:sz w:val="24"/>
+          <w:szCs w:val="24"/>
+        </w:rPr>
+        <w:t>é</w:t>
+      </w:r>
+      <w:r>
+        <w:rPr>
+          <w:rFonts w:ascii="Arial" w:hAnsi="Arial" w:cs="Arial"/>
+          <w:sz w:val="24"/>
+          <w:szCs w:val="24"/>
+        </w:rPr>
+        <w:t xml:space="preserve">: </w:t>
+      </w:r>
+    </w:p>
+    <w:p>
+      <w:pPr>
+        <w:pStyle w:val="PargrafodaLista"/>
+        <w:spacing w:line="360" w:lineRule="auto"/>
+        <w:ind w:left="2268"/>
+        <w:rPr>
+          <w:rStyle w:val="CitaoChar"/>
+          <w:rFonts w:ascii="Arial" w:hAnsi="Arial" w:cs="Arial"/>
+          <w:i w:val="0"/>
+          <w:iCs w:val="0"/>
+          <w:sz w:val="20"/>
+          <w:szCs w:val="20"/>
+        </w:rPr>
+      </w:pPr>
+      <w:r>
+        <w:rPr>
+          <w:rStyle w:val="CitaoChar"/>
+          <w:rFonts w:ascii="Arial" w:hAnsi="Arial" w:cs="Arial"/>
+          <w:i w:val="0"/>
+          <w:iCs w:val="0"/>
+          <w:sz w:val="20"/>
+          <w:szCs w:val="20"/>
+        </w:rPr>
+        <w:t>“</w:t>
+      </w:r>
+      <w:r>
+        <w:rPr>
+          <w:rStyle w:val="CitaoChar"/>
+          <w:rFonts w:ascii="Arial" w:hAnsi="Arial" w:cs="Arial"/>
+          <w:i w:val="0"/>
+          <w:iCs w:val="0"/>
+          <w:sz w:val="20"/>
+          <w:szCs w:val="20"/>
+        </w:rPr>
+        <w:t xml:space="preserve">um software ou código malicioso que explora uma falha ou vulnerabilidade relacionada ao software ou hardware de um computador </w:t>
+      </w:r>
+      <w:r>
+        <w:rPr>
+          <w:rStyle w:val="CitaoChar"/>
+          <w:rFonts w:ascii="Arial" w:hAnsi="Arial" w:cs="Arial"/>
+          <w:i w:val="0"/>
+          <w:iCs w:val="0"/>
+          <w:sz w:val="20"/>
+          <w:szCs w:val="20"/>
+        </w:rPr>
+        <w:t>(</w:t>
+      </w:r>
+      <w:r>
+        <w:rPr>
+          <w:rStyle w:val="CitaoChar"/>
+          <w:rFonts w:ascii="Arial" w:hAnsi="Arial" w:cs="Arial"/>
+          <w:i w:val="0"/>
+          <w:iCs w:val="0"/>
+          <w:sz w:val="20"/>
+          <w:szCs w:val="20"/>
+        </w:rPr>
+        <w:t>Wikipedia, Exploit</w:t>
+      </w:r>
+      <w:r>
+        <w:rPr>
+          <w:rFonts w:ascii="Arial" w:hAnsi="Arial" w:cs="Arial"/>
+          <w:i/>
+          <w:iCs/>
+          <w:sz w:val="24"/>
+          <w:szCs w:val="24"/>
+        </w:rPr>
+        <w:t xml:space="preserve"> </w:t>
+      </w:r>
+      <w:r>
+        <w:rPr>
+          <w:rStyle w:val="CitaoChar"/>
+          <w:rFonts w:ascii="Arial" w:hAnsi="Arial" w:cs="Arial"/>
+          <w:i w:val="0"/>
+          <w:iCs w:val="0"/>
+          <w:sz w:val="20"/>
+          <w:szCs w:val="20"/>
         </w:rPr>
         <w:lastRenderedPageBreak/>
-        <w:t xml:space="preserve">Apesar de não ser considerada uma equipe mas trabalhar de forma sincronizada e dependente uma da outra, temos </w:t>
-      </w:r>
-      <w:r>
-        <w:rPr>
-          <w:rFonts w:ascii="Arial" w:hAnsi="Arial" w:cs="Arial"/>
-          <w:sz w:val="24"/>
-          <w:szCs w:val="24"/>
-        </w:rPr>
-        <w:t xml:space="preserve">a equipe </w:t>
-      </w:r>
-      <w:r>
-        <w:rPr>
-          <w:rFonts w:ascii="Arial" w:hAnsi="Arial" w:cs="Arial"/>
-          <w:sz w:val="24"/>
-          <w:szCs w:val="24"/>
-        </w:rPr>
-        <w:t>que realiza</w:t>
-      </w:r>
-      <w:r>
-        <w:rPr>
-          <w:rFonts w:ascii="Arial" w:hAnsi="Arial" w:cs="Arial"/>
-          <w:sz w:val="24"/>
-          <w:szCs w:val="24"/>
-        </w:rPr>
-        <w:t xml:space="preserve"> a remoção dos resíduos com a retroescavadeira e depositada no caminhão para descarte, sendo 2 caminhões com 2 ajudantes cada e uma única maquina retroescavadeira; a não consideração desse grupo importantíssimo na execução da tarefa é a ausência de um supervisor específico, diferente das equipes que todas são lideras por um indivíduo de maior hierarquia na empresa “Fiscal”. </w:t>
-      </w:r>
-      <w:r>
-        <w:rPr>
-          <w:rFonts w:ascii="Arial" w:hAnsi="Arial" w:cs="Arial"/>
+        <w:t xml:space="preserve">(segurança de computadores) </w:t>
+      </w:r>
+      <w:hyperlink r:id="rId8" w:history="1">
+        <w:r>
+          <w:rPr>
+            <w:rStyle w:val="CitaoChar"/>
+            <w:rFonts w:ascii="Arial" w:hAnsi="Arial" w:cs="Arial"/>
+            <w:i w:val="0"/>
+            <w:iCs w:val="0"/>
+            <w:sz w:val="20"/>
+            <w:szCs w:val="20"/>
+          </w:rPr>
+          <w:t>https://pt.wikipedia.org/wiki/Exploit_(seguran%C3%A7a_de_computadores</w:t>
+        </w:r>
+      </w:hyperlink>
+      <w:r>
+        <w:rPr>
+          <w:rStyle w:val="CitaoChar"/>
+          <w:rFonts w:ascii="Arial" w:hAnsi="Arial" w:cs="Arial"/>
+          <w:i w:val="0"/>
+          <w:iCs w:val="0"/>
+          <w:sz w:val="20"/>
+          <w:szCs w:val="20"/>
+        </w:rPr>
+        <w:t>, Acesso em 16 de abr. de 2023)</w:t>
+      </w:r>
+      <w:r>
+        <w:rPr>
+          <w:rStyle w:val="CitaoChar"/>
+          <w:rFonts w:ascii="Arial" w:hAnsi="Arial" w:cs="Arial"/>
+          <w:i w:val="0"/>
+          <w:iCs w:val="0"/>
+          <w:sz w:val="20"/>
+          <w:szCs w:val="20"/>
+        </w:rPr>
+        <w:t>”</w:t>
+      </w:r>
+    </w:p>
+    <w:p>
+      <w:pPr>
+        <w:pStyle w:val="PargrafodaLista"/>
+        <w:spacing w:line="360" w:lineRule="auto"/>
+        <w:ind w:left="851"/>
+        <w:rPr>
+          <w:rFonts w:ascii="Arial" w:hAnsi="Arial" w:cs="Arial"/>
+          <w:i/>
+          <w:iCs/>
+          <w:sz w:val="24"/>
+          <w:szCs w:val="24"/>
+        </w:rPr>
+      </w:pPr>
+    </w:p>
+    <w:p>
+      <w:pPr>
+        <w:pStyle w:val="PargrafodaLista"/>
+        <w:numPr>
+          <w:ilvl w:val="1"/>
+          <w:numId w:val="4"/>
+        </w:numPr>
+        <w:spacing w:line="360" w:lineRule="auto"/>
+        <w:ind w:left="851"/>
+        <w:rPr>
+          <w:rFonts w:ascii="Times New Roman" w:hAnsi="Times New Roman" w:cs="Times New Roman"/>
+          <w:sz w:val="24"/>
+          <w:szCs w:val="24"/>
+        </w:rPr>
+      </w:pPr>
+      <w:r>
+        <w:rPr>
+          <w:rFonts w:ascii="Arial" w:hAnsi="Arial" w:cs="Arial"/>
+          <w:sz w:val="24"/>
+          <w:szCs w:val="24"/>
+        </w:rPr>
+        <w:t xml:space="preserve">O grau de satisfação dos usuários é </w:t>
+      </w:r>
+      <w:r>
+        <w:rPr>
+          <w:rFonts w:ascii="Arial" w:hAnsi="Arial" w:cs="Arial"/>
+          <w:sz w:val="24"/>
+          <w:szCs w:val="24"/>
+        </w:rPr>
+        <w:t>bom</w:t>
+      </w:r>
+      <w:r>
+        <w:rPr>
+          <w:rFonts w:ascii="Arial" w:hAnsi="Arial" w:cs="Arial"/>
+          <w:sz w:val="24"/>
+          <w:szCs w:val="24"/>
+        </w:rPr>
+        <w:t>, no R</w:t>
+      </w:r>
+      <w:r>
+        <w:rPr>
+          <w:rFonts w:ascii="Arial" w:hAnsi="Arial" w:cs="Arial"/>
+          <w:sz w:val="24"/>
+          <w:szCs w:val="24"/>
+        </w:rPr>
+        <w:t>.H</w:t>
+      </w:r>
+      <w:r>
+        <w:rPr>
+          <w:rFonts w:ascii="Arial" w:hAnsi="Arial" w:cs="Arial"/>
+          <w:sz w:val="24"/>
+          <w:szCs w:val="24"/>
+        </w:rPr>
+        <w:t xml:space="preserve"> uma média de 9,5, administração e almoxarifado 10 e somente Gerência pontuou uma satisfação </w:t>
+      </w:r>
+      <w:r>
+        <w:rPr>
+          <w:rFonts w:ascii="Arial" w:hAnsi="Arial" w:cs="Arial"/>
+          <w:sz w:val="24"/>
+          <w:szCs w:val="24"/>
+        </w:rPr>
+        <w:t>mais baixa</w:t>
+      </w:r>
+      <w:r>
+        <w:rPr>
+          <w:rFonts w:ascii="Arial" w:hAnsi="Arial" w:cs="Arial"/>
+          <w:sz w:val="24"/>
+          <w:szCs w:val="24"/>
+        </w:rPr>
+        <w:t xml:space="preserve"> </w:t>
+      </w:r>
+      <w:r>
+        <w:rPr>
+          <w:rFonts w:ascii="Arial" w:hAnsi="Arial" w:cs="Arial"/>
+          <w:sz w:val="24"/>
+          <w:szCs w:val="24"/>
+        </w:rPr>
+        <w:t xml:space="preserve">do </w:t>
+      </w:r>
+      <w:r>
+        <w:rPr>
+          <w:rFonts w:ascii="Arial" w:hAnsi="Arial" w:cs="Arial"/>
+          <w:sz w:val="24"/>
+          <w:szCs w:val="24"/>
+        </w:rPr>
+        <w:t>O.S</w:t>
+      </w:r>
+      <w:r>
+        <w:rPr>
+          <w:rFonts w:ascii="Arial" w:hAnsi="Arial" w:cs="Arial"/>
+          <w:sz w:val="24"/>
+          <w:szCs w:val="24"/>
+        </w:rPr>
+        <w:t>.</w:t>
+      </w:r>
+      <w:r>
+        <w:rPr>
+          <w:rFonts w:ascii="Arial" w:hAnsi="Arial" w:cs="Arial"/>
+          <w:sz w:val="24"/>
+          <w:szCs w:val="24"/>
+        </w:rPr>
+        <w:t xml:space="preserve"> </w:t>
+      </w:r>
+    </w:p>
+    <w:p>
+      <w:pPr>
+        <w:pStyle w:val="PargrafodaLista"/>
+        <w:spacing w:line="360" w:lineRule="auto"/>
+        <w:ind w:left="851"/>
+        <w:rPr>
+          <w:rFonts w:ascii="Times New Roman" w:hAnsi="Times New Roman" w:cs="Times New Roman"/>
+          <w:sz w:val="24"/>
+          <w:szCs w:val="24"/>
+        </w:rPr>
+      </w:pPr>
+    </w:p>
+    <w:p>
+      <w:pPr>
+        <w:pStyle w:val="PargrafodaLista"/>
+        <w:numPr>
+          <w:ilvl w:val="0"/>
+          <w:numId w:val="4"/>
+        </w:numPr>
+        <w:spacing w:line="360" w:lineRule="auto"/>
+        <w:rPr>
+          <w:rFonts w:ascii="Arial" w:hAnsi="Arial" w:cs="Arial"/>
+          <w:b/>
+          <w:bCs/>
+          <w:sz w:val="24"/>
+          <w:szCs w:val="24"/>
+        </w:rPr>
+      </w:pPr>
+      <w:r>
+        <w:rPr>
+          <w:rFonts w:ascii="Arial" w:hAnsi="Arial" w:cs="Arial"/>
+          <w:b/>
+          <w:bCs/>
+          <w:sz w:val="24"/>
+          <w:szCs w:val="24"/>
+        </w:rPr>
+        <w:t>Estatística</w:t>
+      </w:r>
+    </w:p>
+    <w:p>
+      <w:pPr>
+        <w:pStyle w:val="PargrafodaLista"/>
+        <w:numPr>
+          <w:ilvl w:val="1"/>
+          <w:numId w:val="4"/>
+        </w:numPr>
+        <w:spacing w:line="360" w:lineRule="auto"/>
+        <w:ind w:left="851" w:hanging="425"/>
+        <w:rPr>
+          <w:rFonts w:ascii="Arial" w:hAnsi="Arial" w:cs="Arial"/>
+          <w:b/>
+          <w:bCs/>
+          <w:sz w:val="24"/>
+          <w:szCs w:val="24"/>
+        </w:rPr>
+      </w:pPr>
+      <w:r>
+        <w:rPr>
+          <w:rFonts w:ascii="Arial" w:hAnsi="Arial" w:cs="Arial"/>
+          <w:sz w:val="24"/>
+          <w:szCs w:val="24"/>
+        </w:rPr>
+        <w:t>A representação numérica dos dados introduzidos em uma tabela de satisfação do Sistema Operacional.</w:t>
+      </w:r>
+    </w:p>
+    <w:p>
+      <w:pPr>
+        <w:spacing w:line="360" w:lineRule="auto"/>
+        <w:rPr>
+          <w:rFonts w:ascii="Times New Roman" w:hAnsi="Times New Roman" w:cs="Times New Roman"/>
+          <w:sz w:val="24"/>
+          <w:szCs w:val="24"/>
+        </w:rPr>
+      </w:pPr>
+      <w:r>
+        <w:rPr>
+          <w:noProof/>
+        </w:rPr>
+        <w:drawing>
+          <wp:inline distT="0" distB="0" distL="0" distR="0" wp14:anchorId="65BA090F" wp14:editId="0E5F5629">
+            <wp:extent cx="5760085" cy="3324225"/>
+            <wp:effectExtent l="0" t="0" r="0" b="9525"/>
+            <wp:docPr id="1" name="Imagem 1"/>
+            <wp:cNvGraphicFramePr>
+              <a:graphicFrameLocks xmlns:a="http://schemas.openxmlformats.org/drawingml/2006/main" noChangeAspect="1"/>
+            </wp:cNvGraphicFramePr>
+            <a:graphic xmlns:a="http://schemas.openxmlformats.org/drawingml/2006/main">
+              <a:graphicData uri="http://schemas.openxmlformats.org/drawingml/2006/picture">
+                <pic:pic xmlns:pic="http://schemas.openxmlformats.org/drawingml/2006/picture">
+                  <pic:nvPicPr>
+                    <pic:cNvPr id="0" name="Picture 1"/>
+                    <pic:cNvPicPr>
+                      <a:picLocks noChangeAspect="1" noChangeArrowheads="1"/>
+                    </pic:cNvPicPr>
+                  </pic:nvPicPr>
+                  <pic:blipFill>
+                    <a:blip r:embed="rId9">
+                      <a:extLst>
+                        <a:ext uri="{28A0092B-C50C-407E-A947-70E740481C1C}">
+                          <a14:useLocalDpi xmlns:a14="http://schemas.microsoft.com/office/drawing/2010/main" val="0"/>
+                        </a:ext>
+                      </a:extLst>
+                    </a:blip>
+                    <a:srcRect/>
+                    <a:stretch>
+                      <a:fillRect/>
+                    </a:stretch>
+                  </pic:blipFill>
+                  <pic:spPr bwMode="auto">
+                    <a:xfrm>
+                      <a:off x="0" y="0"/>
+                      <a:ext cx="5760085" cy="3324225"/>
+                    </a:xfrm>
+                    <a:prstGeom prst="rect">
+                      <a:avLst/>
+                    </a:prstGeom>
+                    <a:noFill/>
+                    <a:ln>
+                      <a:noFill/>
+                    </a:ln>
+                  </pic:spPr>
+                </pic:pic>
+              </a:graphicData>
+            </a:graphic>
+          </wp:inline>
+        </w:drawing>
+      </w:r>
+    </w:p>
+    <w:p>
+      <w:pPr>
+        <w:pStyle w:val="PargrafodaLista"/>
+        <w:numPr>
+          <w:ilvl w:val="1"/>
+          <w:numId w:val="4"/>
+        </w:numPr>
+        <w:spacing w:line="360" w:lineRule="auto"/>
+        <w:rPr>
+          <w:rFonts w:ascii="Arial" w:hAnsi="Arial" w:cs="Arial"/>
+          <w:sz w:val="24"/>
+          <w:szCs w:val="24"/>
+        </w:rPr>
+      </w:pPr>
+      <w:r>
+        <w:rPr>
+          <w:rFonts w:ascii="Arial" w:hAnsi="Arial" w:cs="Arial"/>
+          <w:sz w:val="24"/>
+          <w:szCs w:val="24"/>
+        </w:rPr>
+        <w:t>A frequência média entre os usuário</w:t>
+      </w:r>
+      <w:r>
+        <w:rPr>
+          <w:rFonts w:ascii="Arial" w:hAnsi="Arial" w:cs="Arial"/>
+          <w:sz w:val="24"/>
+          <w:szCs w:val="24"/>
+        </w:rPr>
+        <w:t>s</w:t>
+      </w:r>
+      <w:r>
+        <w:rPr>
+          <w:rFonts w:ascii="Arial" w:hAnsi="Arial" w:cs="Arial"/>
+          <w:sz w:val="24"/>
+          <w:szCs w:val="24"/>
+        </w:rPr>
+        <w:t xml:space="preserve"> do Sistema Operacional é de 9,2, alta para um sistema antigo, mas analisando o fator da viabilidade econômica na compra de hardwares</w:t>
+      </w:r>
+      <w:r>
+        <w:rPr>
+          <w:rFonts w:ascii="Arial" w:hAnsi="Arial" w:cs="Arial"/>
+          <w:sz w:val="24"/>
+          <w:szCs w:val="24"/>
+        </w:rPr>
+        <w:t>, o sistema cumpre com o propósito.</w:t>
+      </w:r>
+      <w:r>
+        <w:rPr>
+          <w:rFonts w:ascii="Arial" w:hAnsi="Arial" w:cs="Arial"/>
+          <w:sz w:val="24"/>
+          <w:szCs w:val="24"/>
+        </w:rPr>
+        <w:t xml:space="preserve"> </w:t>
+      </w:r>
+      <w:r>
+        <w:rPr>
+          <w:rFonts w:ascii="Arial" w:hAnsi="Arial" w:cs="Arial"/>
+          <w:sz w:val="24"/>
+          <w:szCs w:val="24"/>
+        </w:rPr>
+        <w:t xml:space="preserve">A </w:t>
+      </w:r>
+      <w:proofErr w:type="spellStart"/>
+      <w:r>
+        <w:rPr>
+          <w:rFonts w:ascii="Arial" w:hAnsi="Arial" w:cs="Arial"/>
+          <w:sz w:val="24"/>
+          <w:szCs w:val="24"/>
+        </w:rPr>
+        <w:t>media</w:t>
+      </w:r>
+      <w:proofErr w:type="spellEnd"/>
+      <w:r>
+        <w:rPr>
+          <w:rFonts w:ascii="Arial" w:hAnsi="Arial" w:cs="Arial"/>
+          <w:sz w:val="24"/>
+          <w:szCs w:val="24"/>
+        </w:rPr>
+        <w:t xml:space="preserve"> da satisfação em porcentagem de acordo com seu proporcional: </w:t>
+      </w:r>
+    </w:p>
+    <w:p>
+      <w:pPr>
+        <w:spacing w:line="360" w:lineRule="auto"/>
+        <w:rPr>
+          <w:rFonts w:ascii="Arial" w:hAnsi="Arial" w:cs="Arial"/>
+          <w:sz w:val="24"/>
+          <w:szCs w:val="24"/>
+        </w:rPr>
+      </w:pPr>
+      <w:r>
+        <w:rPr>
+          <w:noProof/>
+        </w:rPr>
+        <w:lastRenderedPageBreak/>
+        <w:drawing>
+          <wp:inline distT="0" distB="0" distL="0" distR="0" wp14:anchorId="352835A4" wp14:editId="7E19C47F">
+            <wp:extent cx="5760085" cy="3892550"/>
+            <wp:effectExtent l="0" t="0" r="0" b="0"/>
+            <wp:docPr id="4" name="Imagem 4"/>
+            <wp:cNvGraphicFramePr>
+              <a:graphicFrameLocks xmlns:a="http://schemas.openxmlformats.org/drawingml/2006/main" noChangeAspect="1"/>
+            </wp:cNvGraphicFramePr>
+            <a:graphic xmlns:a="http://schemas.openxmlformats.org/drawingml/2006/main">
+              <a:graphicData uri="http://schemas.openxmlformats.org/drawingml/2006/picture">
+                <pic:pic xmlns:pic="http://schemas.openxmlformats.org/drawingml/2006/picture">
+                  <pic:nvPicPr>
+                    <pic:cNvPr id="0" name="Picture 5"/>
+                    <pic:cNvPicPr>
+                      <a:picLocks noChangeAspect="1" noChangeArrowheads="1"/>
+                    </pic:cNvPicPr>
+                  </pic:nvPicPr>
+                  <pic:blipFill>
+                    <a:blip r:embed="rId10">
+                      <a:extLst>
+                        <a:ext uri="{28A0092B-C50C-407E-A947-70E740481C1C}">
+                          <a14:useLocalDpi xmlns:a14="http://schemas.microsoft.com/office/drawing/2010/main" val="0"/>
+                        </a:ext>
+                      </a:extLst>
+                    </a:blip>
+                    <a:srcRect/>
+                    <a:stretch>
+                      <a:fillRect/>
+                    </a:stretch>
+                  </pic:blipFill>
+                  <pic:spPr bwMode="auto">
+                    <a:xfrm>
+                      <a:off x="0" y="0"/>
+                      <a:ext cx="5760085" cy="3892550"/>
+                    </a:xfrm>
+                    <a:prstGeom prst="rect">
+                      <a:avLst/>
+                    </a:prstGeom>
+                    <a:noFill/>
+                    <a:ln>
+                      <a:noFill/>
+                    </a:ln>
+                  </pic:spPr>
+                </pic:pic>
+              </a:graphicData>
+            </a:graphic>
+          </wp:inline>
+        </w:drawing>
+      </w:r>
+    </w:p>
+    <w:p>
+      <w:pPr>
+        <w:pStyle w:val="PargrafodaLista"/>
+        <w:numPr>
+          <w:ilvl w:val="0"/>
+          <w:numId w:val="8"/>
+        </w:numPr>
+        <w:spacing w:line="360" w:lineRule="auto"/>
+        <w:ind w:left="851" w:hanging="425"/>
+        <w:rPr>
+          <w:rFonts w:ascii="Arial" w:hAnsi="Arial" w:cs="Arial"/>
+          <w:sz w:val="24"/>
+          <w:szCs w:val="24"/>
+        </w:rPr>
+      </w:pPr>
+      <w:r>
+        <w:rPr>
+          <w:rFonts w:ascii="Arial" w:hAnsi="Arial" w:cs="Arial"/>
+          <w:sz w:val="24"/>
+          <w:szCs w:val="24"/>
+        </w:rPr>
+        <w:t xml:space="preserve"> Um gráfico de colunas foi elaborado para visualizar a quantidade de funcionários em determinada função, somando </w:t>
+      </w:r>
+      <w:r>
+        <w:rPr>
+          <w:rFonts w:ascii="Arial" w:hAnsi="Arial" w:cs="Arial"/>
+          <w:sz w:val="24"/>
+          <w:szCs w:val="24"/>
+        </w:rPr>
+        <w:t>as 4 equipes de roçada e mais a de limpeza de vala que também tem roçada</w:t>
+      </w:r>
+      <w:r>
+        <w:rPr>
+          <w:rFonts w:ascii="Arial" w:hAnsi="Arial" w:cs="Arial"/>
+          <w:sz w:val="24"/>
+          <w:szCs w:val="24"/>
+        </w:rPr>
+        <w:t xml:space="preserve"> totalizando 5 equipes e seus fiscais</w:t>
+      </w:r>
+      <w:r>
+        <w:rPr>
+          <w:rFonts w:ascii="Arial" w:hAnsi="Arial" w:cs="Arial"/>
+          <w:sz w:val="24"/>
+          <w:szCs w:val="24"/>
+        </w:rPr>
+        <w:t xml:space="preserve">. 20 funcionários são divididos sendo 8 roçadores, </w:t>
+      </w:r>
+      <w:r>
+        <w:rPr>
+          <w:rFonts w:ascii="Arial" w:hAnsi="Arial" w:cs="Arial"/>
+          <w:sz w:val="24"/>
+          <w:szCs w:val="24"/>
+        </w:rPr>
+        <w:t>2 operadores de tela</w:t>
+      </w:r>
+      <w:r>
+        <w:rPr>
+          <w:rFonts w:ascii="Arial" w:hAnsi="Arial" w:cs="Arial"/>
+          <w:sz w:val="24"/>
+          <w:szCs w:val="24"/>
+        </w:rPr>
+        <w:t>, 8 varredores e 2 carrinheiros</w:t>
+      </w:r>
+      <w:r>
+        <w:rPr>
+          <w:rFonts w:ascii="Arial" w:hAnsi="Arial" w:cs="Arial"/>
+          <w:sz w:val="24"/>
+          <w:szCs w:val="24"/>
+        </w:rPr>
+        <w:t xml:space="preserve">. </w:t>
+      </w:r>
+    </w:p>
+    <w:p>
+      <w:pPr>
+        <w:spacing w:line="360" w:lineRule="auto"/>
+        <w:rPr>
+          <w:rFonts w:ascii="Arial" w:hAnsi="Arial" w:cs="Arial"/>
+          <w:sz w:val="24"/>
+          <w:szCs w:val="24"/>
+        </w:rPr>
+      </w:pPr>
+      <w:r>
+        <w:rPr>
+          <w:noProof/>
+        </w:rPr>
+        <w:drawing>
+          <wp:inline distT="0" distB="0" distL="0" distR="0" wp14:anchorId="5F73770D" wp14:editId="41D29DFC">
+            <wp:extent cx="5760085" cy="3324225"/>
+            <wp:effectExtent l="0" t="0" r="0" b="9525"/>
+            <wp:docPr id="6" name="Imagem 6"/>
+            <wp:cNvGraphicFramePr>
+              <a:graphicFrameLocks xmlns:a="http://schemas.openxmlformats.org/drawingml/2006/main" noChangeAspect="1"/>
+            </wp:cNvGraphicFramePr>
+            <a:graphic xmlns:a="http://schemas.openxmlformats.org/drawingml/2006/main">
+              <a:graphicData uri="http://schemas.openxmlformats.org/drawingml/2006/picture">
+                <pic:pic xmlns:pic="http://schemas.openxmlformats.org/drawingml/2006/picture">
+                  <pic:nvPicPr>
+                    <pic:cNvPr id="0" name="Picture 5"/>
+                    <pic:cNvPicPr>
+                      <a:picLocks noChangeAspect="1" noChangeArrowheads="1"/>
+                    </pic:cNvPicPr>
+                  </pic:nvPicPr>
+                  <pic:blipFill>
+                    <a:blip r:embed="rId11">
+                      <a:extLst>
+                        <a:ext uri="{28A0092B-C50C-407E-A947-70E740481C1C}">
+                          <a14:useLocalDpi xmlns:a14="http://schemas.microsoft.com/office/drawing/2010/main" val="0"/>
+                        </a:ext>
+                      </a:extLst>
+                    </a:blip>
+                    <a:srcRect/>
+                    <a:stretch>
+                      <a:fillRect/>
+                    </a:stretch>
+                  </pic:blipFill>
+                  <pic:spPr bwMode="auto">
+                    <a:xfrm>
+                      <a:off x="0" y="0"/>
+                      <a:ext cx="5760085" cy="3324225"/>
+                    </a:xfrm>
+                    <a:prstGeom prst="rect">
+                      <a:avLst/>
+                    </a:prstGeom>
+                    <a:noFill/>
+                    <a:ln>
+                      <a:noFill/>
+                    </a:ln>
+                  </pic:spPr>
+                </pic:pic>
+              </a:graphicData>
+            </a:graphic>
+          </wp:inline>
+        </w:drawing>
+      </w:r>
+    </w:p>
+    <w:p>
+      <w:pPr>
+        <w:pStyle w:val="PargrafodaLista"/>
+        <w:numPr>
+          <w:ilvl w:val="1"/>
+          <w:numId w:val="9"/>
+        </w:numPr>
+        <w:spacing w:line="360" w:lineRule="auto"/>
+        <w:rPr>
+          <w:rFonts w:ascii="Arial" w:hAnsi="Arial" w:cs="Arial"/>
+          <w:sz w:val="24"/>
+          <w:szCs w:val="24"/>
+        </w:rPr>
+      </w:pPr>
+      <w:r>
+        <w:rPr>
+          <w:rFonts w:ascii="Arial" w:hAnsi="Arial" w:cs="Arial"/>
+          <w:sz w:val="24"/>
+          <w:szCs w:val="24"/>
+        </w:rPr>
+        <w:lastRenderedPageBreak/>
+        <w:t xml:space="preserve"> A imagem anterior reflete o conjunto de dados (funcionários) alocados por função, uma estatística descritiva.</w:t>
+      </w:r>
+    </w:p>
+    <w:p>
+      <w:pPr>
+        <w:pStyle w:val="PargrafodaLista"/>
+        <w:numPr>
+          <w:ilvl w:val="1"/>
+          <w:numId w:val="9"/>
+        </w:numPr>
+        <w:spacing w:line="360" w:lineRule="auto"/>
+        <w:rPr>
+          <w:rFonts w:ascii="Arial" w:hAnsi="Arial" w:cs="Arial"/>
+          <w:sz w:val="24"/>
+          <w:szCs w:val="24"/>
+        </w:rPr>
+      </w:pPr>
+      <w:r>
+        <w:rPr>
+          <w:rFonts w:ascii="Arial" w:hAnsi="Arial" w:cs="Arial"/>
+          <w:sz w:val="24"/>
+          <w:szCs w:val="24"/>
+        </w:rPr>
+        <w:t xml:space="preserve"> Foi </w:t>
+      </w:r>
+      <w:r>
+        <w:rPr>
+          <w:rFonts w:ascii="Arial" w:hAnsi="Arial" w:cs="Arial"/>
+          <w:sz w:val="24"/>
+          <w:szCs w:val="24"/>
+        </w:rPr>
+        <w:t>extraído</w:t>
+      </w:r>
+      <w:r>
+        <w:rPr>
+          <w:rFonts w:ascii="Arial" w:hAnsi="Arial" w:cs="Arial"/>
+          <w:sz w:val="24"/>
+          <w:szCs w:val="24"/>
+        </w:rPr>
+        <w:t xml:space="preserve"> uma amostra das 5 equipes e </w:t>
+      </w:r>
+      <w:r>
+        <w:rPr>
+          <w:rFonts w:ascii="Arial" w:hAnsi="Arial" w:cs="Arial"/>
+          <w:sz w:val="24"/>
+          <w:szCs w:val="24"/>
+        </w:rPr>
+        <w:t>projetado seus valores em porcentagem, organizados em um rol, para posteriormente ser aplicado a Média Aritmética simples</w:t>
+      </w:r>
+      <w:r>
+        <w:rPr>
+          <w:rFonts w:ascii="Arial" w:hAnsi="Arial" w:cs="Arial"/>
+          <w:sz w:val="24"/>
+          <w:szCs w:val="24"/>
+        </w:rPr>
+        <w:t xml:space="preserve">, vejamos: </w:t>
+      </w:r>
+    </w:p>
+    <w:p>
+      <w:pPr>
+        <w:pStyle w:val="PargrafodaLista"/>
+        <w:spacing w:line="360" w:lineRule="auto"/>
+        <w:ind w:left="792"/>
+        <w:rPr>
+          <w:rFonts w:ascii="Arial" w:hAnsi="Arial" w:cs="Arial"/>
+          <w:sz w:val="24"/>
+          <w:szCs w:val="24"/>
+        </w:rPr>
+      </w:pPr>
+    </w:p>
+    <w:p>
+      <w:pPr>
+        <w:pStyle w:val="PargrafodaLista"/>
+        <w:spacing w:line="360" w:lineRule="auto"/>
+        <w:ind w:left="0"/>
+        <w:rPr>
+          <w:rFonts w:ascii="Arial" w:hAnsi="Arial" w:cs="Arial"/>
+          <w:sz w:val="24"/>
+          <w:szCs w:val="24"/>
+        </w:rPr>
+      </w:pPr>
+      <w:r>
+        <w:rPr>
+          <w:noProof/>
+        </w:rPr>
+        <w:drawing>
+          <wp:inline distT="0" distB="0" distL="0" distR="0" wp14:anchorId="2992DD69" wp14:editId="238F33D0">
+            <wp:extent cx="5760085" cy="4872355"/>
+            <wp:effectExtent l="0" t="0" r="0" b="4445"/>
+            <wp:docPr id="5" name="Imagem 5"/>
+            <wp:cNvGraphicFramePr>
+              <a:graphicFrameLocks xmlns:a="http://schemas.openxmlformats.org/drawingml/2006/main" noChangeAspect="1"/>
+            </wp:cNvGraphicFramePr>
+            <a:graphic xmlns:a="http://schemas.openxmlformats.org/drawingml/2006/main">
+              <a:graphicData uri="http://schemas.openxmlformats.org/drawingml/2006/picture">
+                <pic:pic xmlns:pic="http://schemas.openxmlformats.org/drawingml/2006/picture">
+                  <pic:nvPicPr>
+                    <pic:cNvPr id="0" name="Picture 1"/>
+                    <pic:cNvPicPr>
+                      <a:picLocks noChangeAspect="1" noChangeArrowheads="1"/>
+                    </pic:cNvPicPr>
+                  </pic:nvPicPr>
+                  <pic:blipFill>
+                    <a:blip r:embed="rId12">
+                      <a:extLst>
+                        <a:ext uri="{28A0092B-C50C-407E-A947-70E740481C1C}">
+                          <a14:useLocalDpi xmlns:a14="http://schemas.microsoft.com/office/drawing/2010/main" val="0"/>
+                        </a:ext>
+                      </a:extLst>
+                    </a:blip>
+                    <a:srcRect/>
+                    <a:stretch>
+                      <a:fillRect/>
+                    </a:stretch>
+                  </pic:blipFill>
+                  <pic:spPr bwMode="auto">
+                    <a:xfrm>
+                      <a:off x="0" y="0"/>
+                      <a:ext cx="5760085" cy="4872355"/>
+                    </a:xfrm>
+                    <a:prstGeom prst="rect">
+                      <a:avLst/>
+                    </a:prstGeom>
+                    <a:noFill/>
+                    <a:ln>
+                      <a:noFill/>
+                    </a:ln>
+                  </pic:spPr>
+                </pic:pic>
+              </a:graphicData>
+            </a:graphic>
+          </wp:inline>
+        </w:drawing>
+      </w:r>
+    </w:p>
+    <w:p>
+      <w:pPr>
+        <w:pStyle w:val="PargrafodaLista"/>
+        <w:spacing w:line="360" w:lineRule="auto"/>
+        <w:ind w:left="0"/>
+        <w:rPr>
+          <w:rFonts w:ascii="Arial" w:hAnsi="Arial" w:cs="Arial"/>
+          <w:sz w:val="24"/>
+          <w:szCs w:val="24"/>
+        </w:rPr>
+      </w:pPr>
+    </w:p>
+    <w:p>
+      <w:pPr>
+        <w:pStyle w:val="PargrafodaLista"/>
+        <w:numPr>
+          <w:ilvl w:val="1"/>
+          <w:numId w:val="9"/>
+        </w:numPr>
+        <w:spacing w:line="360" w:lineRule="auto"/>
+        <w:rPr>
+          <w:rFonts w:ascii="Arial" w:hAnsi="Arial" w:cs="Arial"/>
+          <w:b/>
+          <w:bCs/>
+          <w:iCs/>
+          <w:sz w:val="24"/>
+          <w:szCs w:val="24"/>
+        </w:rPr>
+      </w:pPr>
+      <w:r>
+        <w:rPr>
+          <w:rFonts w:ascii="Arial" w:hAnsi="Arial" w:cs="Arial"/>
+          <w:sz w:val="24"/>
+          <w:szCs w:val="24"/>
+        </w:rPr>
+        <w:t>Nessa tabela podemos aplicar algumas medidas de tendência central,</w:t>
+      </w:r>
+      <w:r>
+        <w:rPr>
+          <w:rFonts w:ascii="Arial" w:hAnsi="Arial" w:cs="Arial"/>
+          <w:sz w:val="24"/>
+          <w:szCs w:val="24"/>
+        </w:rPr>
+        <w:t xml:space="preserve"> fazendo a somatório</w:t>
+      </w:r>
+      <w:r>
+        <w:rPr>
+          <w:rFonts w:ascii="Arial" w:hAnsi="Arial" w:cs="Arial"/>
+          <w:sz w:val="24"/>
+          <w:szCs w:val="24"/>
+        </w:rPr>
+        <w:t xml:space="preserve"> das porcentagens dividida sobre a quantidade de funcionários na equipe chegamos </w:t>
+      </w:r>
+      <w:proofErr w:type="spellStart"/>
+      <w:r>
+        <w:rPr>
+          <w:rFonts w:ascii="Arial" w:hAnsi="Arial" w:cs="Arial"/>
+          <w:sz w:val="24"/>
+          <w:szCs w:val="24"/>
+        </w:rPr>
+        <w:t>a</w:t>
+      </w:r>
+      <w:proofErr w:type="spellEnd"/>
+      <w:r>
+        <w:rPr>
+          <w:rFonts w:ascii="Arial" w:hAnsi="Arial" w:cs="Arial"/>
+          <w:sz w:val="24"/>
+          <w:szCs w:val="24"/>
+        </w:rPr>
+        <w:t xml:space="preserve"> conclusão que a média é </w:t>
+      </w:r>
+      <w:r>
+        <w:rPr>
+          <w:rFonts w:ascii="Arial" w:hAnsi="Arial" w:cs="Arial"/>
+          <w:sz w:val="24"/>
+          <w:szCs w:val="24"/>
+        </w:rPr>
+        <w:t xml:space="preserve"> </w:t>
+      </w:r>
+      <w:r>
+        <w:rPr>
+          <w:rFonts w:ascii="Arial" w:hAnsi="Arial" w:cs="Arial"/>
+          <w:sz w:val="24"/>
+          <w:szCs w:val="24"/>
+        </w:rPr>
+        <w:t>20, conforme a aplicação da formula da média aritmética simples</w:t>
+      </w:r>
+      <w:r>
+        <w:rPr>
+          <w:rFonts w:ascii="Arial" w:hAnsi="Arial" w:cs="Arial"/>
+          <w:sz w:val="24"/>
+          <w:szCs w:val="24"/>
+        </w:rPr>
+        <w:t xml:space="preserve"> </w:t>
+      </w:r>
+      <m:oMath>
+        <m:acc>
+          <m:accPr>
+            <m:chr m:val="̅"/>
+            <m:ctrlPr>
+              <w:rPr>
+                <w:rFonts w:ascii="Cambria Math" w:hAnsi="Cambria Math" w:cs="Arial"/>
+                <w:b/>
+                <w:bCs/>
+                <w:iCs/>
+                <w:sz w:val="24"/>
+                <w:szCs w:val="24"/>
+              </w:rPr>
+            </m:ctrlPr>
+          </m:accPr>
+          <m:e>
+            <m:r>
+              <m:rPr>
+                <m:sty m:val="b"/>
+              </m:rPr>
+              <w:rPr>
+                <w:rFonts w:ascii="Cambria Math" w:hAnsi="Cambria Math" w:cs="Arial"/>
+                <w:sz w:val="24"/>
+                <w:szCs w:val="24"/>
+              </w:rPr>
+              <m:t>x</m:t>
+            </m:r>
+          </m:e>
+        </m:acc>
+        <m:r>
+          <m:rPr>
+            <m:sty m:val="b"/>
+          </m:rPr>
+          <w:rPr>
+            <w:rFonts w:ascii="Cambria Math" w:hAnsi="Cambria Math" w:cs="Arial"/>
+            <w:sz w:val="24"/>
+            <w:szCs w:val="24"/>
+          </w:rPr>
+          <m:t>=</m:t>
+        </m:r>
+        <m:f>
+          <m:fPr>
+            <m:ctrlPr>
+              <w:rPr>
+                <w:rFonts w:ascii="Cambria Math" w:hAnsi="Cambria Math" w:cs="Arial"/>
+                <w:b/>
+                <w:bCs/>
+                <w:iCs/>
+                <w:sz w:val="24"/>
+                <w:szCs w:val="24"/>
+              </w:rPr>
+            </m:ctrlPr>
+          </m:fPr>
+          <m:num>
+            <m:sSubSup>
+              <m:sSubSupPr>
+                <m:ctrlPr>
+                  <w:rPr>
+                    <w:rFonts w:ascii="Cambria Math" w:hAnsi="Cambria Math" w:cs="Arial"/>
+                    <w:b/>
+                    <w:bCs/>
+                    <w:iCs/>
+                    <w:sz w:val="24"/>
+                    <w:szCs w:val="24"/>
+                  </w:rPr>
+                </m:ctrlPr>
+              </m:sSubSupPr>
+              <m:e>
+                <m:r>
+                  <m:rPr>
+                    <m:sty m:val="b"/>
+                  </m:rPr>
+                  <w:rPr>
+                    <w:rFonts w:ascii="Cambria Math" w:hAnsi="Cambria Math" w:cs="Arial"/>
+                    <w:sz w:val="24"/>
+                    <w:szCs w:val="24"/>
+                  </w:rPr>
+                  <m:t>Σ</m:t>
+                </m:r>
+              </m:e>
+              <m:sub>
+                <m:r>
+                  <m:rPr>
+                    <m:sty m:val="b"/>
+                  </m:rPr>
+                  <w:rPr>
+                    <w:rFonts w:ascii="Cambria Math" w:hAnsi="Cambria Math" w:cs="Arial"/>
+                    <w:sz w:val="24"/>
+                    <w:szCs w:val="24"/>
+                  </w:rPr>
+                  <m:t>1</m:t>
+                </m:r>
+              </m:sub>
+              <m:sup>
+                <m:r>
+                  <m:rPr>
+                    <m:sty m:val="b"/>
+                  </m:rPr>
+                  <w:rPr>
+                    <w:rFonts w:ascii="Cambria Math" w:hAnsi="Cambria Math" w:cs="Arial"/>
+                    <w:sz w:val="24"/>
+                    <w:szCs w:val="24"/>
+                  </w:rPr>
+                  <m:t>N</m:t>
+                </m:r>
+              </m:sup>
+            </m:sSubSup>
+            <m:r>
+              <m:rPr>
+                <m:sty m:val="b"/>
+              </m:rPr>
+              <w:rPr>
+                <w:rFonts w:ascii="Cambria Math" w:hAnsi="Cambria Math" w:cs="Arial"/>
+                <w:sz w:val="24"/>
+                <w:szCs w:val="24"/>
+              </w:rPr>
+              <m:t>=</m:t>
+            </m:r>
+            <m:sSup>
+              <m:sSupPr>
+                <m:ctrlPr>
+                  <w:rPr>
+                    <w:rFonts w:ascii="Cambria Math" w:hAnsi="Cambria Math" w:cs="Arial"/>
+                    <w:b/>
+                    <w:bCs/>
+                    <w:iCs/>
+                    <w:sz w:val="24"/>
+                    <w:szCs w:val="24"/>
+                  </w:rPr>
+                </m:ctrlPr>
+              </m:sSupPr>
+              <m:e>
+                <m:r>
+                  <m:rPr>
+                    <m:sty m:val="b"/>
+                  </m:rPr>
+                  <w:rPr>
+                    <w:rFonts w:ascii="Cambria Math" w:hAnsi="Cambria Math" w:cs="Arial"/>
+                    <w:sz w:val="24"/>
+                    <w:szCs w:val="24"/>
+                  </w:rPr>
+                  <m:t>1</m:t>
+                </m:r>
+              </m:e>
+              <m:sup>
+                <m:sSup>
+                  <m:sSupPr>
+                    <m:ctrlPr>
+                      <w:rPr>
+                        <w:rFonts w:ascii="Cambria Math" w:hAnsi="Cambria Math" w:cs="Arial"/>
+                        <w:b/>
+                        <w:bCs/>
+                        <w:iCs/>
+                        <w:sz w:val="24"/>
+                        <w:szCs w:val="24"/>
+                      </w:rPr>
+                    </m:ctrlPr>
+                  </m:sSupPr>
+                  <m:e>
+                    <m:r>
+                      <m:rPr>
+                        <m:sty m:val="b"/>
+                      </m:rPr>
+                      <w:rPr>
+                        <w:rFonts w:ascii="Cambria Math" w:hAnsi="Cambria Math" w:cs="Arial"/>
+                        <w:sz w:val="24"/>
+                        <w:szCs w:val="24"/>
+                      </w:rPr>
+                      <m:t>x</m:t>
+                    </m:r>
+                  </m:e>
+                  <m:sup>
+                    <m:r>
+                      <m:rPr>
+                        <m:sty m:val="b"/>
+                      </m:rPr>
+                      <w:rPr>
+                        <w:rFonts w:ascii="Cambria Math" w:hAnsi="Cambria Math" w:cs="Arial"/>
+                        <w:sz w:val="24"/>
+                        <w:szCs w:val="24"/>
+                      </w:rPr>
+                      <m:t>ⅈ</m:t>
+                    </m:r>
+                  </m:sup>
+                </m:sSup>
+              </m:sup>
+            </m:sSup>
+          </m:num>
+          <m:den>
+            <m:r>
+              <m:rPr>
+                <m:sty m:val="b"/>
+              </m:rPr>
+              <w:rPr>
+                <w:rFonts w:ascii="Cambria Math" w:hAnsi="Cambria Math" w:cs="Arial"/>
+                <w:sz w:val="24"/>
+                <w:szCs w:val="24"/>
+              </w:rPr>
+              <m:t>N</m:t>
+            </m:r>
+          </m:den>
+        </m:f>
+      </m:oMath>
+    </w:p>
+    <w:p>
+      <w:pPr>
+        <w:pStyle w:val="PargrafodaLista"/>
+        <w:numPr>
+          <w:ilvl w:val="1"/>
+          <w:numId w:val="9"/>
+        </w:numPr>
+        <w:spacing w:line="360" w:lineRule="auto"/>
+        <w:rPr>
+          <w:rFonts w:ascii="Arial" w:hAnsi="Arial" w:cs="Arial"/>
+          <w:b/>
+          <w:bCs/>
+          <w:iCs/>
+          <w:sz w:val="24"/>
+          <w:szCs w:val="24"/>
+        </w:rPr>
+      </w:pPr>
+      <w:r>
+        <w:rPr>
+          <w:rFonts w:ascii="Arial" w:eastAsiaTheme="minorEastAsia" w:hAnsi="Arial" w:cs="Arial"/>
+          <w:iCs/>
+          <w:sz w:val="24"/>
+          <w:szCs w:val="24"/>
+        </w:rPr>
+        <w:t xml:space="preserve"> A mediana que é o valor central desse conjunto de dados, pode ser obtida nesse rol</w:t>
+      </w:r>
+      <w:r>
+        <w:rPr>
+          <w:rFonts w:ascii="Arial" w:eastAsiaTheme="minorEastAsia" w:hAnsi="Arial" w:cs="Arial"/>
+          <w:iCs/>
+          <w:sz w:val="24"/>
+          <w:szCs w:val="24"/>
+        </w:rPr>
+        <w:t xml:space="preserve"> ao olha o índice do meio da tabela, em uma tabela com 5 índices, o 3º será a mediana, que no caso </w:t>
+      </w:r>
+      <w:r>
+        <w:rPr>
+          <w:rFonts w:ascii="Arial" w:eastAsiaTheme="minorEastAsia" w:hAnsi="Arial" w:cs="Arial"/>
+          <w:iCs/>
+          <w:sz w:val="24"/>
+          <w:szCs w:val="24"/>
+        </w:rPr>
+        <w:t>é 9,52.</w:t>
+      </w:r>
+    </w:p>
+    <w:p>
+      <w:pPr>
+        <w:pStyle w:val="PargrafodaLista"/>
+        <w:numPr>
+          <w:ilvl w:val="1"/>
+          <w:numId w:val="9"/>
+        </w:numPr>
+        <w:spacing w:line="360" w:lineRule="auto"/>
+        <w:rPr>
+          <w:rFonts w:ascii="Arial" w:hAnsi="Arial" w:cs="Arial"/>
+          <w:b/>
+          <w:bCs/>
+          <w:iCs/>
+          <w:sz w:val="24"/>
+          <w:szCs w:val="24"/>
+        </w:rPr>
+      </w:pPr>
+      <w:r>
+        <w:rPr>
+          <w:rFonts w:ascii="Arial" w:hAnsi="Arial" w:cs="Arial"/>
+          <w:iCs/>
+          <w:sz w:val="24"/>
+          <w:szCs w:val="24"/>
+        </w:rPr>
+        <w:lastRenderedPageBreak/>
+        <w:t>A moda que é o valor com maior número de ocorrências são os varredores/roçadores com 38,09% ocorrendo duas vezes, e os operadores de tela/carrinho com 9,52 ocorrendo duas vezes, já que ambas as unidades tem o mesmo número de ocorrências ambas foram mencionadas..</w:t>
+      </w:r>
+    </w:p>
+    <w:p>
+      <w:pPr>
+        <w:spacing w:line="360" w:lineRule="auto"/>
+        <w:ind w:left="851" w:firstLine="565"/>
+        <w:rPr>
+          <w:rFonts w:ascii="Arial" w:hAnsi="Arial" w:cs="Arial"/>
+          <w:b/>
+          <w:bCs/>
+          <w:sz w:val="24"/>
+          <w:szCs w:val="24"/>
+        </w:rPr>
+      </w:pPr>
+      <w:r>
+        <w:rPr>
+          <w:rFonts w:ascii="Arial" w:hAnsi="Arial" w:cs="Arial"/>
+          <w:sz w:val="24"/>
+          <w:szCs w:val="24"/>
+        </w:rPr>
+        <w:t xml:space="preserve">Adentrando na matéria de Lógica, vamos criar uma proposição composta </w:t>
+      </w:r>
+      <w:r>
+        <w:rPr>
+          <w:rFonts w:ascii="Arial" w:hAnsi="Arial" w:cs="Arial"/>
+          <w:sz w:val="24"/>
+          <w:szCs w:val="24"/>
+        </w:rPr>
+        <w:t xml:space="preserve">baseada na pesquisa de satisfação dos usuários: Se a nota 7 </w:t>
+      </w:r>
+      <w:r>
+        <w:rPr>
+          <w:rFonts w:ascii="Arial" w:hAnsi="Arial" w:cs="Arial"/>
+          <w:sz w:val="24"/>
+          <w:szCs w:val="24"/>
+        </w:rPr>
+        <w:t xml:space="preserve">equivale a 20%, </w:t>
+      </w:r>
+      <w:r>
+        <w:rPr>
+          <w:rFonts w:ascii="Arial" w:hAnsi="Arial" w:cs="Arial"/>
+          <w:sz w:val="24"/>
+          <w:szCs w:val="24"/>
+        </w:rPr>
+        <w:t>e a nota 9 tiverem a mesma porcentagem</w:t>
+      </w:r>
+      <w:r>
+        <w:rPr>
+          <w:rFonts w:ascii="Arial" w:hAnsi="Arial" w:cs="Arial"/>
+          <w:sz w:val="24"/>
+          <w:szCs w:val="24"/>
+        </w:rPr>
+        <w:t>, então a nota 10 equivale a 60%. Apesar de só de analisar o gráfico já ser identificado, elaborei uma tabela verdade da mesma.</w:t>
+      </w:r>
+      <w:r>
+        <w:rPr>
+          <w:rFonts w:ascii="Arial" w:hAnsi="Arial" w:cs="Arial"/>
+          <w:sz w:val="24"/>
+          <w:szCs w:val="24"/>
+        </w:rPr>
+        <w:t xml:space="preserve"> </w:t>
+      </w:r>
+      <w:r>
+        <w:rPr>
+          <w:rFonts w:ascii="Arial" w:hAnsi="Arial" w:cs="Arial"/>
+          <w:sz w:val="24"/>
+          <w:szCs w:val="24"/>
+        </w:rPr>
+        <w:t xml:space="preserve"> </w:t>
+      </w:r>
+      <w:r>
+        <w:rPr>
+          <w:rFonts w:ascii="Arial" w:hAnsi="Arial" w:cs="Arial"/>
+          <w:sz w:val="24"/>
+          <w:szCs w:val="24"/>
+        </w:rPr>
+        <w:t>(</w:t>
+      </w:r>
+      <w:proofErr w:type="spellStart"/>
+      <w:r>
+        <w:rPr>
+          <w:rFonts w:ascii="Arial" w:hAnsi="Arial" w:cs="Arial"/>
+          <w:b/>
+          <w:bCs/>
+          <w:sz w:val="24"/>
+          <w:szCs w:val="24"/>
+        </w:rPr>
+        <w:t>p</w:t>
+      </w:r>
+      <w:r>
+        <w:rPr>
+          <w:rFonts w:ascii="Arial" w:hAnsi="Arial" w:cs="Arial"/>
+          <w:b/>
+          <w:bCs/>
+          <w:sz w:val="24"/>
+          <w:szCs w:val="24"/>
+        </w:rPr>
+        <w:t>^</w:t>
+      </w:r>
+      <w:r>
+        <w:rPr>
+          <w:rFonts w:ascii="Arial" w:hAnsi="Arial" w:cs="Arial"/>
+          <w:b/>
+          <w:bCs/>
+          <w:sz w:val="24"/>
+          <w:szCs w:val="24"/>
+        </w:rPr>
+        <w:t>q</w:t>
+      </w:r>
+      <w:proofErr w:type="spellEnd"/>
+      <w:r>
+        <w:rPr>
+          <w:rFonts w:ascii="Arial" w:hAnsi="Arial" w:cs="Arial"/>
+          <w:b/>
+          <w:bCs/>
+          <w:sz w:val="24"/>
+          <w:szCs w:val="24"/>
+        </w:rPr>
+        <w:t>)</w:t>
+      </w:r>
+      <w:r>
+        <w:rPr>
+          <w:rFonts w:ascii="Arial" w:hAnsi="Arial" w:cs="Arial"/>
+          <w:b/>
+          <w:bCs/>
+          <w:sz w:val="24"/>
+          <w:szCs w:val="24"/>
+        </w:rPr>
+        <w:t>^r</w:t>
+      </w:r>
+      <w:r>
+        <w:rPr>
+          <w:rFonts w:ascii="Arial" w:hAnsi="Arial" w:cs="Arial"/>
+          <w:b/>
+          <w:bCs/>
+          <w:sz w:val="24"/>
+          <w:szCs w:val="24"/>
+        </w:rPr>
+        <w:t xml:space="preserve"> </w:t>
+      </w:r>
+    </w:p>
+    <w:p>
+      <w:pPr>
+        <w:spacing w:line="360" w:lineRule="auto"/>
+        <w:ind w:left="851" w:firstLine="565"/>
+        <w:rPr>
+          <w:rFonts w:ascii="Arial" w:hAnsi="Arial" w:cs="Arial"/>
+          <w:b/>
+          <w:bCs/>
+          <w:sz w:val="24"/>
+          <w:szCs w:val="24"/>
+        </w:rPr>
+      </w:pPr>
+      <w:r>
+        <w:rPr>
+          <w:noProof/>
+        </w:rPr>
+        <w:drawing>
+          <wp:inline distT="0" distB="0" distL="0" distR="0" wp14:anchorId="6D287276" wp14:editId="0A1E9C16">
+            <wp:extent cx="4010025" cy="2551834"/>
+            <wp:effectExtent l="0" t="0" r="0" b="1270"/>
+            <wp:docPr id="3" name="Imagem 3"/>
+            <wp:cNvGraphicFramePr>
+              <a:graphicFrameLocks xmlns:a="http://schemas.openxmlformats.org/drawingml/2006/main" noChangeAspect="1"/>
+            </wp:cNvGraphicFramePr>
+            <a:graphic xmlns:a="http://schemas.openxmlformats.org/drawingml/2006/main">
+              <a:graphicData uri="http://schemas.openxmlformats.org/drawingml/2006/picture">
+                <pic:pic xmlns:pic="http://schemas.openxmlformats.org/drawingml/2006/picture">
+                  <pic:nvPicPr>
+                    <pic:cNvPr id="0" name="Picture 1"/>
+                    <pic:cNvPicPr>
+                      <a:picLocks noChangeAspect="1" noChangeArrowheads="1"/>
+                    </pic:cNvPicPr>
+                  </pic:nvPicPr>
+                  <pic:blipFill>
+                    <a:blip r:embed="rId13">
+                      <a:extLst>
+                        <a:ext uri="{28A0092B-C50C-407E-A947-70E740481C1C}">
+                          <a14:useLocalDpi xmlns:a14="http://schemas.microsoft.com/office/drawing/2010/main" val="0"/>
+                        </a:ext>
+                      </a:extLst>
+                    </a:blip>
+                    <a:srcRect/>
+                    <a:stretch>
+                      <a:fillRect/>
+                    </a:stretch>
+                  </pic:blipFill>
+                  <pic:spPr bwMode="auto">
+                    <a:xfrm>
+                      <a:off x="0" y="0"/>
+                      <a:ext cx="4064545" cy="2586528"/>
+                    </a:xfrm>
+                    <a:prstGeom prst="rect">
+                      <a:avLst/>
+                    </a:prstGeom>
+                    <a:noFill/>
+                    <a:ln>
+                      <a:noFill/>
+                    </a:ln>
+                  </pic:spPr>
+                </pic:pic>
+              </a:graphicData>
+            </a:graphic>
+          </wp:inline>
+        </w:drawing>
+      </w:r>
+    </w:p>
+    <w:p>
+      <w:pPr>
+        <w:spacing w:line="360" w:lineRule="auto"/>
+        <w:ind w:left="851"/>
+        <w:rPr>
+          <w:rFonts w:ascii="Arial" w:hAnsi="Arial" w:cs="Arial"/>
+          <w:sz w:val="24"/>
+          <w:szCs w:val="24"/>
+        </w:rPr>
+      </w:pPr>
+      <w:r>
+        <w:rPr>
+          <w:rFonts w:ascii="Times New Roman" w:hAnsi="Times New Roman" w:cs="Times New Roman"/>
           <w:sz w:val="24"/>
           <w:szCs w:val="24"/>
         </w:rPr>
         <w:tab/>
       </w:r>
-    </w:p>
-    <w:p>
-      <w:pPr>
-        <w:spacing w:line="360" w:lineRule="auto"/>
-        <w:rPr>
-          <w:rFonts w:ascii="Arial" w:hAnsi="Arial" w:cs="Arial"/>
-          <w:sz w:val="24"/>
-          <w:szCs w:val="24"/>
-        </w:rPr>
-      </w:pPr>
-    </w:p>
-    <w:p>
-      <w:pPr>
-        <w:spacing w:line="360" w:lineRule="auto"/>
-        <w:ind w:firstLine="708"/>
-        <w:rPr>
-          <w:rFonts w:ascii="Arial" w:hAnsi="Arial" w:cs="Arial"/>
-          <w:sz w:val="24"/>
-          <w:szCs w:val="24"/>
-        </w:rPr>
-      </w:pPr>
-      <w:r>
-        <w:rPr>
-          <w:rFonts w:ascii="Arial" w:hAnsi="Arial" w:cs="Arial"/>
-          <w:sz w:val="24"/>
-          <w:szCs w:val="24"/>
-        </w:rPr>
-        <w:t xml:space="preserve">Nesse município a filial tem uma sede e 2 subdivisões, uma fica responsável pela execução das tarefas do lado Sul da cidade, a outra do lado Norte, mas todas são subordinadas a sede onde se encontra a maior parte do maquinário, funcionários, gerência, RH e administração. </w:t>
-      </w:r>
-      <w:r>
-        <w:rPr>
-          <w:rFonts w:ascii="Arial" w:hAnsi="Arial" w:cs="Arial"/>
-          <w:sz w:val="24"/>
-          <w:szCs w:val="24"/>
-        </w:rPr>
-        <w:t xml:space="preserve">A administração e o setor de Recursos Humanos são localizados um ao lado do outro, sendo 2 computadores em um setor e 2 em outro, todos os computadores possuem o </w:t>
-      </w:r>
-      <w:r>
-        <w:rPr>
-          <w:rFonts w:ascii="Arial" w:hAnsi="Arial" w:cs="Arial"/>
-          <w:sz w:val="24"/>
-          <w:szCs w:val="24"/>
-        </w:rPr>
-        <w:t>S</w:t>
-      </w:r>
-      <w:r>
-        <w:rPr>
-          <w:rFonts w:ascii="Arial" w:hAnsi="Arial" w:cs="Arial"/>
-          <w:sz w:val="24"/>
-          <w:szCs w:val="24"/>
-        </w:rPr>
-        <w:t xml:space="preserve">istema </w:t>
-      </w:r>
-      <w:r>
-        <w:rPr>
-          <w:rFonts w:ascii="Arial" w:hAnsi="Arial" w:cs="Arial"/>
-          <w:sz w:val="24"/>
-          <w:szCs w:val="24"/>
-        </w:rPr>
-        <w:t>O</w:t>
-      </w:r>
-      <w:r>
-        <w:rPr>
-          <w:rFonts w:ascii="Arial" w:hAnsi="Arial" w:cs="Arial"/>
-          <w:sz w:val="24"/>
-          <w:szCs w:val="24"/>
-        </w:rPr>
-        <w:t>peracional</w:t>
-      </w:r>
-      <w:r>
-        <w:rPr>
-          <w:rFonts w:ascii="Arial" w:hAnsi="Arial" w:cs="Arial"/>
-          <w:sz w:val="24"/>
-          <w:szCs w:val="24"/>
-        </w:rPr>
-        <w:t xml:space="preserve"> “S.O”</w:t>
-      </w:r>
-      <w:r>
-        <w:rPr>
-          <w:rFonts w:ascii="Arial" w:hAnsi="Arial" w:cs="Arial"/>
-          <w:sz w:val="24"/>
-          <w:szCs w:val="24"/>
-        </w:rPr>
-        <w:t xml:space="preserve"> Windows 7 Pro, da Microsoft, </w:t>
-      </w:r>
-      <w:r>
-        <w:rPr>
-          <w:rFonts w:ascii="Arial" w:hAnsi="Arial" w:cs="Arial"/>
-          <w:sz w:val="24"/>
-          <w:szCs w:val="24"/>
-        </w:rPr>
-        <w:t xml:space="preserve">com HD de 500 GB de memória,  memória </w:t>
+      <w:r>
+        <w:rPr>
+          <w:rFonts w:ascii="Arial" w:hAnsi="Arial" w:cs="Arial"/>
+          <w:sz w:val="24"/>
+          <w:szCs w:val="24"/>
+        </w:rPr>
+        <w:t>A proposição composta só será verdadeira se o antecedente (</w:t>
       </w:r>
       <w:proofErr w:type="spellStart"/>
       <w:r>
@@ -2004,7 +3971,7 @@
           <w:sz w:val="24"/>
           <w:szCs w:val="24"/>
         </w:rPr>
-        <w:t>Ram</w:t>
+        <w:t>p^q</w:t>
       </w:r>
       <w:proofErr w:type="spellEnd"/>
       <w:r>
@@ -2013,59 +3980,35 @@
           <w:sz w:val="24"/>
           <w:szCs w:val="24"/>
         </w:rPr>
-        <w:t xml:space="preserve"> de 4 GB, processadores Intel Dual Core e driver leitor de CD/DVD em todos. </w:t>
-      </w:r>
-    </w:p>
-    <w:p>
-      <w:pPr>
-        <w:spacing w:line="360" w:lineRule="auto"/>
-        <w:ind w:left="1701" w:right="1134"/>
-        <w:rPr>
-          <w:rFonts w:ascii="Times New Roman" w:hAnsi="Times New Roman" w:cs="Times New Roman"/>
-          <w:sz w:val="24"/>
-          <w:szCs w:val="24"/>
-        </w:rPr>
-      </w:pPr>
-    </w:p>
-    <w:p>
-      <w:pPr>
-        <w:spacing w:line="360" w:lineRule="auto"/>
-        <w:rPr>
-          <w:rFonts w:ascii="Times New Roman" w:hAnsi="Times New Roman" w:cs="Times New Roman"/>
-          <w:sz w:val="24"/>
-          <w:szCs w:val="24"/>
-        </w:rPr>
-      </w:pPr>
-    </w:p>
-    <w:p>
-      <w:pPr>
-        <w:spacing w:line="360" w:lineRule="auto"/>
-        <w:rPr>
-          <w:rFonts w:ascii="Times New Roman" w:hAnsi="Times New Roman" w:cs="Times New Roman"/>
-          <w:sz w:val="24"/>
-          <w:szCs w:val="24"/>
-        </w:rPr>
-      </w:pPr>
-    </w:p>
-    <w:p>
-      <w:pPr>
-        <w:spacing w:line="360" w:lineRule="auto"/>
-        <w:rPr>
-          <w:rFonts w:ascii="Times New Roman" w:hAnsi="Times New Roman" w:cs="Times New Roman"/>
-          <w:sz w:val="24"/>
-          <w:szCs w:val="24"/>
-        </w:rPr>
-      </w:pPr>
-    </w:p>
-    <w:p>
-      <w:pPr>
-        <w:spacing w:line="360" w:lineRule="auto"/>
-        <w:rPr>
-          <w:rFonts w:ascii="Times New Roman" w:hAnsi="Times New Roman" w:cs="Times New Roman"/>
-          <w:sz w:val="24"/>
-          <w:szCs w:val="24"/>
-        </w:rPr>
-      </w:pPr>
+        <w:t xml:space="preserve">) </w:t>
+      </w:r>
+      <w:r>
+        <w:rPr>
+          <w:rFonts w:ascii="Arial" w:hAnsi="Arial" w:cs="Arial"/>
+          <w:sz w:val="24"/>
+          <w:szCs w:val="24"/>
+        </w:rPr>
+        <w:t>e o consequente r for verdadeiro.</w:t>
+      </w:r>
+    </w:p>
+    <w:p>
+      <w:pPr>
+        <w:spacing w:line="360" w:lineRule="auto"/>
+        <w:ind w:left="851"/>
+        <w:rPr>
+          <w:rFonts w:ascii="Arial" w:hAnsi="Arial" w:cs="Arial"/>
+          <w:sz w:val="24"/>
+          <w:szCs w:val="24"/>
+        </w:rPr>
+      </w:pPr>
+      <w:r>
+        <w:rPr>
+          <w:rFonts w:ascii="Arial" w:hAnsi="Arial" w:cs="Arial"/>
+          <w:sz w:val="24"/>
+          <w:szCs w:val="24"/>
+        </w:rPr>
+        <w:t xml:space="preserve">Se o </w:t>
+      </w:r>
     </w:p>
     <w:p>
       <w:pPr>
@@ -2710,6 +4653,941 @@
     </w:sectPr>
   </w:body>
 </w:document>
+</file>
+
+<file path=word/numbering.xml><?xml version="1.0" encoding="utf-8"?>
+<w:numbering xmlns:wpc="http://schemas.microsoft.com/office/word/2010/wordprocessingCanvas" xmlns:cx="http://schemas.microsoft.com/office/drawing/2014/chartex" xmlns:cx1="http://schemas.microsoft.com/office/drawing/2015/9/8/chartex" xmlns:cx2="http://schemas.microsoft.com/office/drawing/2015/10/21/chartex" xmlns:cx3="http://schemas.microsoft.com/office/drawing/2016/5/9/chartex" xmlns:cx4="http://schemas.microsoft.com/office/drawing/2016/5/10/chartex" xmlns:cx5="http://schemas.microsoft.com/office/drawing/2016/5/11/chartex" xmlns:cx6="http://schemas.microsoft.com/office/drawing/2016/5/12/chartex" xmlns:cx7="http://schemas.microsoft.com/office/drawing/2016/5/13/chartex" xmlns:cx8="http://schemas.microsoft.com/office/drawing/2016/5/14/chartex" xmlns:mc="http://schemas.openxmlformats.org/markup-compatibility/2006" xmlns:aink="http://schemas.microsoft.com/office/drawing/2016/ink" xmlns:am3d="http://schemas.microsoft.com/office/drawing/2017/model3d" xmlns:o="urn:schemas-microsoft-com:office:office" xmlns:oel="http://schemas.microsoft.com/office/2019/extlst" xmlns:r="http://schemas.openxmlformats.org/officeDocument/2006/relationships" xmlns:m="http://schemas.openxmlformats.org/officeDocument/2006/math" xmlns:v="urn:schemas-microsoft-com:vml" xmlns:wp14="http://schemas.microsoft.com/office/word/2010/wordprocessingDrawing" xmlns:wp="http://schemas.openxmlformats.org/drawingml/2006/wordprocessingDrawing" xmlns:w10="urn:schemas-microsoft-com:office:word" xmlns:w="http://schemas.openxmlformats.org/wordprocessingml/2006/main" xmlns:w14="http://schemas.microsoft.com/office/word/2010/wordml" xmlns:w15="http://schemas.microsoft.com/office/word/2012/wordml" xmlns:w16cex="http://schemas.microsoft.com/office/word/2018/wordml/cex" xmlns:w16cid="http://schemas.microsoft.com/office/word/2016/wordml/cid" xmlns:w16="http://schemas.microsoft.com/office/word/2018/wordml" xmlns:w16du="http://schemas.microsoft.com/office/word/2023/wordml/word16du" xmlns:w16sdtdh="http://schemas.microsoft.com/office/word/2020/wordml/sdtdatahash" xmlns:w16se="http://schemas.microsoft.com/office/word/2015/wordml/symex" xmlns:wpg="http://schemas.microsoft.com/office/word/2010/wordprocessingGroup" xmlns:wpi="http://schemas.microsoft.com/office/word/2010/wordprocessingInk" xmlns:wne="http://schemas.microsoft.com/office/word/2006/wordml" xmlns:wps="http://schemas.microsoft.com/office/word/2010/wordprocessingShape" mc:Ignorable="w14 w15 w16se w16cid w16 w16cex w16sdtdh wp14">
+  <w:abstractNum w:abstractNumId="0" w15:restartNumberingAfterBreak="0">
+    <w:nsid w:val="00921CD4"/>
+    <w:multiLevelType w:val="hybridMultilevel"/>
+    <w:tmpl w:val="3AB6EA38"/>
+    <w:lvl w:ilvl="0" w:tplc="280A6C38">
+      <w:start w:val="3"/>
+      <w:numFmt w:val="decimal"/>
+      <w:lvlText w:val="%1.3"/>
+      <w:lvlJc w:val="left"/>
+      <w:pPr>
+        <w:ind w:left="1571" w:hanging="360"/>
+      </w:pPr>
+      <w:rPr>
+        <w:rFonts w:hint="default"/>
+      </w:rPr>
+    </w:lvl>
+    <w:lvl w:ilvl="1" w:tplc="04160019" w:tentative="1">
+      <w:start w:val="1"/>
+      <w:numFmt w:val="lowerLetter"/>
+      <w:lvlText w:val="%2."/>
+      <w:lvlJc w:val="left"/>
+      <w:pPr>
+        <w:ind w:left="2291" w:hanging="360"/>
+      </w:pPr>
+    </w:lvl>
+    <w:lvl w:ilvl="2" w:tplc="0416001B" w:tentative="1">
+      <w:start w:val="1"/>
+      <w:numFmt w:val="lowerRoman"/>
+      <w:lvlText w:val="%3."/>
+      <w:lvlJc w:val="right"/>
+      <w:pPr>
+        <w:ind w:left="3011" w:hanging="180"/>
+      </w:pPr>
+    </w:lvl>
+    <w:lvl w:ilvl="3" w:tplc="0416000F" w:tentative="1">
+      <w:start w:val="1"/>
+      <w:numFmt w:val="decimal"/>
+      <w:lvlText w:val="%4."/>
+      <w:lvlJc w:val="left"/>
+      <w:pPr>
+        <w:ind w:left="3731" w:hanging="360"/>
+      </w:pPr>
+    </w:lvl>
+    <w:lvl w:ilvl="4" w:tplc="04160019" w:tentative="1">
+      <w:start w:val="1"/>
+      <w:numFmt w:val="lowerLetter"/>
+      <w:lvlText w:val="%5."/>
+      <w:lvlJc w:val="left"/>
+      <w:pPr>
+        <w:ind w:left="4451" w:hanging="360"/>
+      </w:pPr>
+    </w:lvl>
+    <w:lvl w:ilvl="5" w:tplc="0416001B" w:tentative="1">
+      <w:start w:val="1"/>
+      <w:numFmt w:val="lowerRoman"/>
+      <w:lvlText w:val="%6."/>
+      <w:lvlJc w:val="right"/>
+      <w:pPr>
+        <w:ind w:left="5171" w:hanging="180"/>
+      </w:pPr>
+    </w:lvl>
+    <w:lvl w:ilvl="6" w:tplc="0416000F" w:tentative="1">
+      <w:start w:val="1"/>
+      <w:numFmt w:val="decimal"/>
+      <w:lvlText w:val="%7."/>
+      <w:lvlJc w:val="left"/>
+      <w:pPr>
+        <w:ind w:left="5891" w:hanging="360"/>
+      </w:pPr>
+    </w:lvl>
+    <w:lvl w:ilvl="7" w:tplc="04160019" w:tentative="1">
+      <w:start w:val="1"/>
+      <w:numFmt w:val="lowerLetter"/>
+      <w:lvlText w:val="%8."/>
+      <w:lvlJc w:val="left"/>
+      <w:pPr>
+        <w:ind w:left="6611" w:hanging="360"/>
+      </w:pPr>
+    </w:lvl>
+    <w:lvl w:ilvl="8" w:tplc="0416001B" w:tentative="1">
+      <w:start w:val="1"/>
+      <w:numFmt w:val="lowerRoman"/>
+      <w:lvlText w:val="%9."/>
+      <w:lvlJc w:val="right"/>
+      <w:pPr>
+        <w:ind w:left="7331" w:hanging="180"/>
+      </w:pPr>
+    </w:lvl>
+  </w:abstractNum>
+  <w:abstractNum w:abstractNumId="1" w15:restartNumberingAfterBreak="0">
+    <w:nsid w:val="1649173E"/>
+    <w:multiLevelType w:val="multilevel"/>
+    <w:tmpl w:val="AE3CE99C"/>
+    <w:styleLink w:val="Listaatual1"/>
+    <w:lvl w:ilvl="0">
+      <w:start w:val="1"/>
+      <w:numFmt w:val="decimal"/>
+      <w:lvlText w:val="%1."/>
+      <w:lvlJc w:val="left"/>
+      <w:pPr>
+        <w:ind w:left="1022" w:hanging="360"/>
+      </w:pPr>
+      <w:rPr>
+        <w:rFonts w:hint="default"/>
+      </w:rPr>
+    </w:lvl>
+    <w:lvl w:ilvl="1">
+      <w:start w:val="1"/>
+      <w:numFmt w:val="lowerLetter"/>
+      <w:lvlText w:val="%2."/>
+      <w:lvlJc w:val="left"/>
+      <w:pPr>
+        <w:ind w:left="1742" w:hanging="360"/>
+      </w:pPr>
+    </w:lvl>
+    <w:lvl w:ilvl="2">
+      <w:start w:val="1"/>
+      <w:numFmt w:val="lowerRoman"/>
+      <w:lvlText w:val="%3."/>
+      <w:lvlJc w:val="right"/>
+      <w:pPr>
+        <w:ind w:left="2462" w:hanging="180"/>
+      </w:pPr>
+    </w:lvl>
+    <w:lvl w:ilvl="3">
+      <w:start w:val="1"/>
+      <w:numFmt w:val="decimal"/>
+      <w:lvlText w:val="%4."/>
+      <w:lvlJc w:val="left"/>
+      <w:pPr>
+        <w:ind w:left="3182" w:hanging="360"/>
+      </w:pPr>
+    </w:lvl>
+    <w:lvl w:ilvl="4">
+      <w:start w:val="1"/>
+      <w:numFmt w:val="lowerLetter"/>
+      <w:lvlText w:val="%5."/>
+      <w:lvlJc w:val="left"/>
+      <w:pPr>
+        <w:ind w:left="3902" w:hanging="360"/>
+      </w:pPr>
+    </w:lvl>
+    <w:lvl w:ilvl="5">
+      <w:start w:val="1"/>
+      <w:numFmt w:val="lowerRoman"/>
+      <w:lvlText w:val="%6."/>
+      <w:lvlJc w:val="right"/>
+      <w:pPr>
+        <w:ind w:left="4622" w:hanging="180"/>
+      </w:pPr>
+    </w:lvl>
+    <w:lvl w:ilvl="6">
+      <w:start w:val="1"/>
+      <w:numFmt w:val="decimal"/>
+      <w:lvlText w:val="%7."/>
+      <w:lvlJc w:val="left"/>
+      <w:pPr>
+        <w:ind w:left="5342" w:hanging="360"/>
+      </w:pPr>
+    </w:lvl>
+    <w:lvl w:ilvl="7">
+      <w:start w:val="1"/>
+      <w:numFmt w:val="lowerLetter"/>
+      <w:lvlText w:val="%8."/>
+      <w:lvlJc w:val="left"/>
+      <w:pPr>
+        <w:ind w:left="6062" w:hanging="360"/>
+      </w:pPr>
+    </w:lvl>
+    <w:lvl w:ilvl="8">
+      <w:start w:val="1"/>
+      <w:numFmt w:val="lowerRoman"/>
+      <w:lvlText w:val="%9."/>
+      <w:lvlJc w:val="right"/>
+      <w:pPr>
+        <w:ind w:left="6782" w:hanging="180"/>
+      </w:pPr>
+    </w:lvl>
+  </w:abstractNum>
+  <w:abstractNum w:abstractNumId="2" w15:restartNumberingAfterBreak="0">
+    <w:nsid w:val="34BB2631"/>
+    <w:multiLevelType w:val="hybridMultilevel"/>
+    <w:tmpl w:val="7FE850CE"/>
+    <w:lvl w:ilvl="0" w:tplc="6980CC26">
+      <w:start w:val="1"/>
+      <w:numFmt w:val="decimal"/>
+      <w:lvlText w:val="%1."/>
+      <w:lvlJc w:val="left"/>
+      <w:pPr>
+        <w:ind w:left="786" w:hanging="360"/>
+      </w:pPr>
+      <w:rPr>
+        <w:rFonts w:ascii="Times New Roman" w:hAnsi="Times New Roman" w:cs="Times New Roman" w:hint="default"/>
+        <w:b/>
+      </w:rPr>
+    </w:lvl>
+    <w:lvl w:ilvl="1" w:tplc="04160019" w:tentative="1">
+      <w:start w:val="1"/>
+      <w:numFmt w:val="lowerLetter"/>
+      <w:lvlText w:val="%2."/>
+      <w:lvlJc w:val="left"/>
+      <w:pPr>
+        <w:ind w:left="1506" w:hanging="360"/>
+      </w:pPr>
+    </w:lvl>
+    <w:lvl w:ilvl="2" w:tplc="0416001B" w:tentative="1">
+      <w:start w:val="1"/>
+      <w:numFmt w:val="lowerRoman"/>
+      <w:lvlText w:val="%3."/>
+      <w:lvlJc w:val="right"/>
+      <w:pPr>
+        <w:ind w:left="2226" w:hanging="180"/>
+      </w:pPr>
+    </w:lvl>
+    <w:lvl w:ilvl="3" w:tplc="0416000F" w:tentative="1">
+      <w:start w:val="1"/>
+      <w:numFmt w:val="decimal"/>
+      <w:lvlText w:val="%4."/>
+      <w:lvlJc w:val="left"/>
+      <w:pPr>
+        <w:ind w:left="2946" w:hanging="360"/>
+      </w:pPr>
+    </w:lvl>
+    <w:lvl w:ilvl="4" w:tplc="04160019" w:tentative="1">
+      <w:start w:val="1"/>
+      <w:numFmt w:val="lowerLetter"/>
+      <w:lvlText w:val="%5."/>
+      <w:lvlJc w:val="left"/>
+      <w:pPr>
+        <w:ind w:left="3666" w:hanging="360"/>
+      </w:pPr>
+    </w:lvl>
+    <w:lvl w:ilvl="5" w:tplc="0416001B" w:tentative="1">
+      <w:start w:val="1"/>
+      <w:numFmt w:val="lowerRoman"/>
+      <w:lvlText w:val="%6."/>
+      <w:lvlJc w:val="right"/>
+      <w:pPr>
+        <w:ind w:left="4386" w:hanging="180"/>
+      </w:pPr>
+    </w:lvl>
+    <w:lvl w:ilvl="6" w:tplc="0416000F" w:tentative="1">
+      <w:start w:val="1"/>
+      <w:numFmt w:val="decimal"/>
+      <w:lvlText w:val="%7."/>
+      <w:lvlJc w:val="left"/>
+      <w:pPr>
+        <w:ind w:left="5106" w:hanging="360"/>
+      </w:pPr>
+    </w:lvl>
+    <w:lvl w:ilvl="7" w:tplc="04160019" w:tentative="1">
+      <w:start w:val="1"/>
+      <w:numFmt w:val="lowerLetter"/>
+      <w:lvlText w:val="%8."/>
+      <w:lvlJc w:val="left"/>
+      <w:pPr>
+        <w:ind w:left="5826" w:hanging="360"/>
+      </w:pPr>
+    </w:lvl>
+    <w:lvl w:ilvl="8" w:tplc="0416001B" w:tentative="1">
+      <w:start w:val="1"/>
+      <w:numFmt w:val="lowerRoman"/>
+      <w:lvlText w:val="%9."/>
+      <w:lvlJc w:val="right"/>
+      <w:pPr>
+        <w:ind w:left="6546" w:hanging="180"/>
+      </w:pPr>
+    </w:lvl>
+  </w:abstractNum>
+  <w:abstractNum w:abstractNumId="3" w15:restartNumberingAfterBreak="0">
+    <w:nsid w:val="393144BA"/>
+    <w:multiLevelType w:val="hybridMultilevel"/>
+    <w:tmpl w:val="721C1554"/>
+    <w:lvl w:ilvl="0" w:tplc="280A6C38">
+      <w:start w:val="3"/>
+      <w:numFmt w:val="decimal"/>
+      <w:lvlText w:val="%1.3"/>
+      <w:lvlJc w:val="left"/>
+      <w:pPr>
+        <w:ind w:left="1300" w:hanging="360"/>
+      </w:pPr>
+      <w:rPr>
+        <w:rFonts w:hint="default"/>
+      </w:rPr>
+    </w:lvl>
+    <w:lvl w:ilvl="1" w:tplc="04160019" w:tentative="1">
+      <w:start w:val="1"/>
+      <w:numFmt w:val="lowerLetter"/>
+      <w:lvlText w:val="%2."/>
+      <w:lvlJc w:val="left"/>
+      <w:pPr>
+        <w:ind w:left="2020" w:hanging="360"/>
+      </w:pPr>
+    </w:lvl>
+    <w:lvl w:ilvl="2" w:tplc="0416001B" w:tentative="1">
+      <w:start w:val="1"/>
+      <w:numFmt w:val="lowerRoman"/>
+      <w:lvlText w:val="%3."/>
+      <w:lvlJc w:val="right"/>
+      <w:pPr>
+        <w:ind w:left="2740" w:hanging="180"/>
+      </w:pPr>
+    </w:lvl>
+    <w:lvl w:ilvl="3" w:tplc="0416000F" w:tentative="1">
+      <w:start w:val="1"/>
+      <w:numFmt w:val="decimal"/>
+      <w:lvlText w:val="%4."/>
+      <w:lvlJc w:val="left"/>
+      <w:pPr>
+        <w:ind w:left="3460" w:hanging="360"/>
+      </w:pPr>
+    </w:lvl>
+    <w:lvl w:ilvl="4" w:tplc="04160019" w:tentative="1">
+      <w:start w:val="1"/>
+      <w:numFmt w:val="lowerLetter"/>
+      <w:lvlText w:val="%5."/>
+      <w:lvlJc w:val="left"/>
+      <w:pPr>
+        <w:ind w:left="4180" w:hanging="360"/>
+      </w:pPr>
+    </w:lvl>
+    <w:lvl w:ilvl="5" w:tplc="0416001B" w:tentative="1">
+      <w:start w:val="1"/>
+      <w:numFmt w:val="lowerRoman"/>
+      <w:lvlText w:val="%6."/>
+      <w:lvlJc w:val="right"/>
+      <w:pPr>
+        <w:ind w:left="4900" w:hanging="180"/>
+      </w:pPr>
+    </w:lvl>
+    <w:lvl w:ilvl="6" w:tplc="0416000F" w:tentative="1">
+      <w:start w:val="1"/>
+      <w:numFmt w:val="decimal"/>
+      <w:lvlText w:val="%7."/>
+      <w:lvlJc w:val="left"/>
+      <w:pPr>
+        <w:ind w:left="5620" w:hanging="360"/>
+      </w:pPr>
+    </w:lvl>
+    <w:lvl w:ilvl="7" w:tplc="04160019" w:tentative="1">
+      <w:start w:val="1"/>
+      <w:numFmt w:val="lowerLetter"/>
+      <w:lvlText w:val="%8."/>
+      <w:lvlJc w:val="left"/>
+      <w:pPr>
+        <w:ind w:left="6340" w:hanging="360"/>
+      </w:pPr>
+    </w:lvl>
+    <w:lvl w:ilvl="8" w:tplc="0416001B" w:tentative="1">
+      <w:start w:val="1"/>
+      <w:numFmt w:val="lowerRoman"/>
+      <w:lvlText w:val="%9."/>
+      <w:lvlJc w:val="right"/>
+      <w:pPr>
+        <w:ind w:left="7060" w:hanging="180"/>
+      </w:pPr>
+    </w:lvl>
+  </w:abstractNum>
+  <w:abstractNum w:abstractNumId="4" w15:restartNumberingAfterBreak="0">
+    <w:nsid w:val="3B5C030F"/>
+    <w:multiLevelType w:val="multilevel"/>
+    <w:tmpl w:val="9EACADB4"/>
+    <w:lvl w:ilvl="0">
+      <w:start w:val="1"/>
+      <w:numFmt w:val="decimal"/>
+      <w:lvlText w:val="%1."/>
+      <w:lvlJc w:val="left"/>
+      <w:pPr>
+        <w:ind w:left="720" w:hanging="360"/>
+      </w:pPr>
+      <w:rPr>
+        <w:rFonts w:ascii="Times New Roman" w:hAnsi="Times New Roman" w:cs="Times New Roman" w:hint="default"/>
+        <w:b/>
+      </w:rPr>
+    </w:lvl>
+    <w:lvl w:ilvl="1">
+      <w:start w:val="1"/>
+      <w:numFmt w:val="decimal"/>
+      <w:isLgl/>
+      <w:lvlText w:val="%1.%2"/>
+      <w:lvlJc w:val="left"/>
+      <w:pPr>
+        <w:ind w:left="1690" w:hanging="555"/>
+      </w:pPr>
+      <w:rPr>
+        <w:rFonts w:hint="default"/>
+        <w:sz w:val="24"/>
+        <w:szCs w:val="24"/>
+      </w:rPr>
+    </w:lvl>
+    <w:lvl w:ilvl="2">
+      <w:start w:val="1"/>
+      <w:numFmt w:val="decimal"/>
+      <w:isLgl/>
+      <w:lvlText w:val="%1.%2.%3"/>
+      <w:lvlJc w:val="left"/>
+      <w:pPr>
+        <w:ind w:left="2062" w:hanging="720"/>
+      </w:pPr>
+      <w:rPr>
+        <w:rFonts w:hint="default"/>
+      </w:rPr>
+    </w:lvl>
+    <w:lvl w:ilvl="3">
+      <w:start w:val="1"/>
+      <w:numFmt w:val="decimal"/>
+      <w:isLgl/>
+      <w:lvlText w:val="%1.%2.%3.%4"/>
+      <w:lvlJc w:val="left"/>
+      <w:pPr>
+        <w:ind w:left="2913" w:hanging="1080"/>
+      </w:pPr>
+      <w:rPr>
+        <w:rFonts w:hint="default"/>
+      </w:rPr>
+    </w:lvl>
+    <w:lvl w:ilvl="4">
+      <w:start w:val="1"/>
+      <w:numFmt w:val="decimal"/>
+      <w:isLgl/>
+      <w:lvlText w:val="%1.%2.%3.%4.%5"/>
+      <w:lvlJc w:val="left"/>
+      <w:pPr>
+        <w:ind w:left="3404" w:hanging="1080"/>
+      </w:pPr>
+      <w:rPr>
+        <w:rFonts w:hint="default"/>
+      </w:rPr>
+    </w:lvl>
+    <w:lvl w:ilvl="5">
+      <w:start w:val="1"/>
+      <w:numFmt w:val="decimal"/>
+      <w:isLgl/>
+      <w:lvlText w:val="%1.%2.%3.%4.%5.%6"/>
+      <w:lvlJc w:val="left"/>
+      <w:pPr>
+        <w:ind w:left="4255" w:hanging="1440"/>
+      </w:pPr>
+      <w:rPr>
+        <w:rFonts w:hint="default"/>
+      </w:rPr>
+    </w:lvl>
+    <w:lvl w:ilvl="6">
+      <w:start w:val="1"/>
+      <w:numFmt w:val="decimal"/>
+      <w:isLgl/>
+      <w:lvlText w:val="%1.%2.%3.%4.%5.%6.%7"/>
+      <w:lvlJc w:val="left"/>
+      <w:pPr>
+        <w:ind w:left="4746" w:hanging="1440"/>
+      </w:pPr>
+      <w:rPr>
+        <w:rFonts w:hint="default"/>
+      </w:rPr>
+    </w:lvl>
+    <w:lvl w:ilvl="7">
+      <w:start w:val="1"/>
+      <w:numFmt w:val="decimal"/>
+      <w:isLgl/>
+      <w:lvlText w:val="%1.%2.%3.%4.%5.%6.%7.%8"/>
+      <w:lvlJc w:val="left"/>
+      <w:pPr>
+        <w:ind w:left="5597" w:hanging="1800"/>
+      </w:pPr>
+      <w:rPr>
+        <w:rFonts w:hint="default"/>
+      </w:rPr>
+    </w:lvl>
+    <w:lvl w:ilvl="8">
+      <w:start w:val="1"/>
+      <w:numFmt w:val="decimal"/>
+      <w:isLgl/>
+      <w:lvlText w:val="%1.%2.%3.%4.%5.%6.%7.%8.%9"/>
+      <w:lvlJc w:val="left"/>
+      <w:pPr>
+        <w:ind w:left="6088" w:hanging="1800"/>
+      </w:pPr>
+      <w:rPr>
+        <w:rFonts w:hint="default"/>
+      </w:rPr>
+    </w:lvl>
+  </w:abstractNum>
+  <w:abstractNum w:abstractNumId="5" w15:restartNumberingAfterBreak="0">
+    <w:nsid w:val="524D27CC"/>
+    <w:multiLevelType w:val="multilevel"/>
+    <w:tmpl w:val="F0EAE4E2"/>
+    <w:lvl w:ilvl="0">
+      <w:start w:val="3"/>
+      <w:numFmt w:val="decimal"/>
+      <w:lvlText w:val="%1."/>
+      <w:lvlJc w:val="left"/>
+      <w:pPr>
+        <w:ind w:left="360" w:hanging="360"/>
+      </w:pPr>
+      <w:rPr>
+        <w:rFonts w:hint="default"/>
+      </w:rPr>
+    </w:lvl>
+    <w:lvl w:ilvl="1">
+      <w:start w:val="4"/>
+      <w:numFmt w:val="decimal"/>
+      <w:lvlText w:val="%1.%2."/>
+      <w:lvlJc w:val="left"/>
+      <w:pPr>
+        <w:ind w:left="792" w:hanging="432"/>
+      </w:pPr>
+      <w:rPr>
+        <w:rFonts w:ascii="Arial" w:hAnsi="Arial" w:cs="Arial" w:hint="default"/>
+        <w:b w:val="0"/>
+        <w:bCs w:val="0"/>
+      </w:rPr>
+    </w:lvl>
+    <w:lvl w:ilvl="2">
+      <w:start w:val="1"/>
+      <w:numFmt w:val="decimal"/>
+      <w:lvlText w:val="%1.%2.%3."/>
+      <w:lvlJc w:val="left"/>
+      <w:pPr>
+        <w:ind w:left="1224" w:hanging="504"/>
+      </w:pPr>
+      <w:rPr>
+        <w:rFonts w:hint="default"/>
+      </w:rPr>
+    </w:lvl>
+    <w:lvl w:ilvl="3">
+      <w:start w:val="1"/>
+      <w:numFmt w:val="decimal"/>
+      <w:lvlText w:val="%1.%2.%3.%4."/>
+      <w:lvlJc w:val="left"/>
+      <w:pPr>
+        <w:ind w:left="1728" w:hanging="648"/>
+      </w:pPr>
+      <w:rPr>
+        <w:rFonts w:hint="default"/>
+      </w:rPr>
+    </w:lvl>
+    <w:lvl w:ilvl="4">
+      <w:start w:val="1"/>
+      <w:numFmt w:val="decimal"/>
+      <w:lvlText w:val="%1.%2.%3.%4.%5."/>
+      <w:lvlJc w:val="left"/>
+      <w:pPr>
+        <w:ind w:left="2232" w:hanging="792"/>
+      </w:pPr>
+      <w:rPr>
+        <w:rFonts w:hint="default"/>
+      </w:rPr>
+    </w:lvl>
+    <w:lvl w:ilvl="5">
+      <w:start w:val="1"/>
+      <w:numFmt w:val="decimal"/>
+      <w:lvlText w:val="%1.%2.%3.%4.%5.%6."/>
+      <w:lvlJc w:val="left"/>
+      <w:pPr>
+        <w:ind w:left="2736" w:hanging="936"/>
+      </w:pPr>
+      <w:rPr>
+        <w:rFonts w:hint="default"/>
+      </w:rPr>
+    </w:lvl>
+    <w:lvl w:ilvl="6">
+      <w:start w:val="1"/>
+      <w:numFmt w:val="decimal"/>
+      <w:lvlText w:val="%1.%2.%3.%4.%5.%6.%7."/>
+      <w:lvlJc w:val="left"/>
+      <w:pPr>
+        <w:ind w:left="3240" w:hanging="1080"/>
+      </w:pPr>
+      <w:rPr>
+        <w:rFonts w:hint="default"/>
+      </w:rPr>
+    </w:lvl>
+    <w:lvl w:ilvl="7">
+      <w:start w:val="1"/>
+      <w:numFmt w:val="decimal"/>
+      <w:lvlText w:val="%1.%2.%3.%4.%5.%6.%7.%8."/>
+      <w:lvlJc w:val="left"/>
+      <w:pPr>
+        <w:ind w:left="3744" w:hanging="1224"/>
+      </w:pPr>
+      <w:rPr>
+        <w:rFonts w:hint="default"/>
+      </w:rPr>
+    </w:lvl>
+    <w:lvl w:ilvl="8">
+      <w:start w:val="1"/>
+      <w:numFmt w:val="decimal"/>
+      <w:lvlText w:val="%1.%2.%3.%4.%5.%6.%7.%8.%9."/>
+      <w:lvlJc w:val="left"/>
+      <w:pPr>
+        <w:ind w:left="4320" w:hanging="1440"/>
+      </w:pPr>
+      <w:rPr>
+        <w:rFonts w:hint="default"/>
+      </w:rPr>
+    </w:lvl>
+  </w:abstractNum>
+  <w:abstractNum w:abstractNumId="6" w15:restartNumberingAfterBreak="0">
+    <w:nsid w:val="59236710"/>
+    <w:multiLevelType w:val="hybridMultilevel"/>
+    <w:tmpl w:val="7F2404BA"/>
+    <w:lvl w:ilvl="0" w:tplc="C93C9340">
+      <w:start w:val="1"/>
+      <w:numFmt w:val="decimal"/>
+      <w:lvlText w:val="%1."/>
+      <w:lvlJc w:val="left"/>
+      <w:pPr>
+        <w:ind w:left="720" w:hanging="360"/>
+      </w:pPr>
+      <w:rPr>
+        <w:rFonts w:ascii="Times New Roman" w:hAnsi="Times New Roman" w:cs="Times New Roman" w:hint="default"/>
+        <w:b/>
+      </w:rPr>
+    </w:lvl>
+    <w:lvl w:ilvl="1" w:tplc="04160019" w:tentative="1">
+      <w:start w:val="1"/>
+      <w:numFmt w:val="lowerLetter"/>
+      <w:lvlText w:val="%2."/>
+      <w:lvlJc w:val="left"/>
+      <w:pPr>
+        <w:ind w:left="1440" w:hanging="360"/>
+      </w:pPr>
+    </w:lvl>
+    <w:lvl w:ilvl="2" w:tplc="0416001B" w:tentative="1">
+      <w:start w:val="1"/>
+      <w:numFmt w:val="lowerRoman"/>
+      <w:lvlText w:val="%3."/>
+      <w:lvlJc w:val="right"/>
+      <w:pPr>
+        <w:ind w:left="2160" w:hanging="180"/>
+      </w:pPr>
+    </w:lvl>
+    <w:lvl w:ilvl="3" w:tplc="0416000F" w:tentative="1">
+      <w:start w:val="1"/>
+      <w:numFmt w:val="decimal"/>
+      <w:lvlText w:val="%4."/>
+      <w:lvlJc w:val="left"/>
+      <w:pPr>
+        <w:ind w:left="2880" w:hanging="360"/>
+      </w:pPr>
+    </w:lvl>
+    <w:lvl w:ilvl="4" w:tplc="04160019" w:tentative="1">
+      <w:start w:val="1"/>
+      <w:numFmt w:val="lowerLetter"/>
+      <w:lvlText w:val="%5."/>
+      <w:lvlJc w:val="left"/>
+      <w:pPr>
+        <w:ind w:left="3600" w:hanging="360"/>
+      </w:pPr>
+    </w:lvl>
+    <w:lvl w:ilvl="5" w:tplc="0416001B" w:tentative="1">
+      <w:start w:val="1"/>
+      <w:numFmt w:val="lowerRoman"/>
+      <w:lvlText w:val="%6."/>
+      <w:lvlJc w:val="right"/>
+      <w:pPr>
+        <w:ind w:left="4320" w:hanging="180"/>
+      </w:pPr>
+    </w:lvl>
+    <w:lvl w:ilvl="6" w:tplc="0416000F" w:tentative="1">
+      <w:start w:val="1"/>
+      <w:numFmt w:val="decimal"/>
+      <w:lvlText w:val="%7."/>
+      <w:lvlJc w:val="left"/>
+      <w:pPr>
+        <w:ind w:left="5040" w:hanging="360"/>
+      </w:pPr>
+    </w:lvl>
+    <w:lvl w:ilvl="7" w:tplc="04160019" w:tentative="1">
+      <w:start w:val="1"/>
+      <w:numFmt w:val="lowerLetter"/>
+      <w:lvlText w:val="%8."/>
+      <w:lvlJc w:val="left"/>
+      <w:pPr>
+        <w:ind w:left="5760" w:hanging="360"/>
+      </w:pPr>
+    </w:lvl>
+    <w:lvl w:ilvl="8" w:tplc="0416001B" w:tentative="1">
+      <w:start w:val="1"/>
+      <w:numFmt w:val="lowerRoman"/>
+      <w:lvlText w:val="%9."/>
+      <w:lvlJc w:val="right"/>
+      <w:pPr>
+        <w:ind w:left="6480" w:hanging="180"/>
+      </w:pPr>
+    </w:lvl>
+  </w:abstractNum>
+  <w:abstractNum w:abstractNumId="7" w15:restartNumberingAfterBreak="0">
+    <w:nsid w:val="5B0C19C6"/>
+    <w:multiLevelType w:val="multilevel"/>
+    <w:tmpl w:val="E22AF98C"/>
+    <w:lvl w:ilvl="0">
+      <w:start w:val="3"/>
+      <w:numFmt w:val="decimal"/>
+      <w:lvlText w:val="%1.0"/>
+      <w:lvlJc w:val="left"/>
+      <w:pPr>
+        <w:ind w:left="1211" w:hanging="360"/>
+      </w:pPr>
+      <w:rPr>
+        <w:rFonts w:ascii="Arial" w:hAnsi="Arial" w:cs="Arial" w:hint="default"/>
+        <w:b/>
+      </w:rPr>
+    </w:lvl>
+    <w:lvl w:ilvl="1">
+      <w:start w:val="1"/>
+      <w:numFmt w:val="decimal"/>
+      <w:lvlText w:val="%1.%2"/>
+      <w:lvlJc w:val="left"/>
+      <w:pPr>
+        <w:ind w:left="1919" w:hanging="360"/>
+      </w:pPr>
+      <w:rPr>
+        <w:rFonts w:ascii="Arial" w:hAnsi="Arial" w:cs="Arial" w:hint="default"/>
+        <w:b/>
+      </w:rPr>
+    </w:lvl>
+    <w:lvl w:ilvl="2">
+      <w:start w:val="1"/>
+      <w:numFmt w:val="decimal"/>
+      <w:lvlText w:val="%1.%2.%3"/>
+      <w:lvlJc w:val="left"/>
+      <w:pPr>
+        <w:ind w:left="2987" w:hanging="720"/>
+      </w:pPr>
+      <w:rPr>
+        <w:rFonts w:ascii="Arial" w:hAnsi="Arial" w:cs="Arial" w:hint="default"/>
+        <w:b/>
+      </w:rPr>
+    </w:lvl>
+    <w:lvl w:ilvl="3">
+      <w:start w:val="1"/>
+      <w:numFmt w:val="decimal"/>
+      <w:lvlText w:val="%1.%2.%3.%4"/>
+      <w:lvlJc w:val="left"/>
+      <w:pPr>
+        <w:ind w:left="3695" w:hanging="720"/>
+      </w:pPr>
+      <w:rPr>
+        <w:rFonts w:ascii="Arial" w:hAnsi="Arial" w:cs="Arial" w:hint="default"/>
+        <w:b/>
+      </w:rPr>
+    </w:lvl>
+    <w:lvl w:ilvl="4">
+      <w:start w:val="1"/>
+      <w:numFmt w:val="decimal"/>
+      <w:lvlText w:val="%1.%2.%3.%4.%5"/>
+      <w:lvlJc w:val="left"/>
+      <w:pPr>
+        <w:ind w:left="4763" w:hanging="1080"/>
+      </w:pPr>
+      <w:rPr>
+        <w:rFonts w:ascii="Arial" w:hAnsi="Arial" w:cs="Arial" w:hint="default"/>
+        <w:b/>
+      </w:rPr>
+    </w:lvl>
+    <w:lvl w:ilvl="5">
+      <w:start w:val="1"/>
+      <w:numFmt w:val="decimal"/>
+      <w:lvlText w:val="%1.%2.%3.%4.%5.%6"/>
+      <w:lvlJc w:val="left"/>
+      <w:pPr>
+        <w:ind w:left="5471" w:hanging="1080"/>
+      </w:pPr>
+      <w:rPr>
+        <w:rFonts w:ascii="Arial" w:hAnsi="Arial" w:cs="Arial" w:hint="default"/>
+        <w:b/>
+      </w:rPr>
+    </w:lvl>
+    <w:lvl w:ilvl="6">
+      <w:start w:val="1"/>
+      <w:numFmt w:val="decimal"/>
+      <w:lvlText w:val="%1.%2.%3.%4.%5.%6.%7"/>
+      <w:lvlJc w:val="left"/>
+      <w:pPr>
+        <w:ind w:left="6539" w:hanging="1440"/>
+      </w:pPr>
+      <w:rPr>
+        <w:rFonts w:ascii="Arial" w:hAnsi="Arial" w:cs="Arial" w:hint="default"/>
+        <w:b/>
+      </w:rPr>
+    </w:lvl>
+    <w:lvl w:ilvl="7">
+      <w:start w:val="1"/>
+      <w:numFmt w:val="decimal"/>
+      <w:lvlText w:val="%1.%2.%3.%4.%5.%6.%7.%8"/>
+      <w:lvlJc w:val="left"/>
+      <w:pPr>
+        <w:ind w:left="7247" w:hanging="1440"/>
+      </w:pPr>
+      <w:rPr>
+        <w:rFonts w:ascii="Arial" w:hAnsi="Arial" w:cs="Arial" w:hint="default"/>
+        <w:b/>
+      </w:rPr>
+    </w:lvl>
+    <w:lvl w:ilvl="8">
+      <w:start w:val="1"/>
+      <w:numFmt w:val="decimal"/>
+      <w:lvlText w:val="%1.%2.%3.%4.%5.%6.%7.%8.%9"/>
+      <w:lvlJc w:val="left"/>
+      <w:pPr>
+        <w:ind w:left="8315" w:hanging="1800"/>
+      </w:pPr>
+      <w:rPr>
+        <w:rFonts w:ascii="Arial" w:hAnsi="Arial" w:cs="Arial" w:hint="default"/>
+        <w:b/>
+      </w:rPr>
+    </w:lvl>
+  </w:abstractNum>
+  <w:abstractNum w:abstractNumId="8" w15:restartNumberingAfterBreak="0">
+    <w:nsid w:val="5B577076"/>
+    <w:multiLevelType w:val="multilevel"/>
+    <w:tmpl w:val="19F41AC0"/>
+    <w:lvl w:ilvl="0">
+      <w:start w:val="1"/>
+      <w:numFmt w:val="decimal"/>
+      <w:lvlText w:val="%1."/>
+      <w:lvlJc w:val="left"/>
+      <w:pPr>
+        <w:ind w:left="360" w:hanging="360"/>
+      </w:pPr>
+      <w:rPr>
+        <w:rFonts w:hint="default"/>
+      </w:rPr>
+    </w:lvl>
+    <w:lvl w:ilvl="1">
+      <w:start w:val="1"/>
+      <w:numFmt w:val="decimal"/>
+      <w:lvlText w:val="%1.%2."/>
+      <w:lvlJc w:val="left"/>
+      <w:pPr>
+        <w:ind w:left="792" w:hanging="432"/>
+      </w:pPr>
+      <w:rPr>
+        <w:rFonts w:ascii="Times New Roman" w:hAnsi="Times New Roman" w:cs="Times New Roman" w:hint="default"/>
+        <w:b w:val="0"/>
+        <w:bCs w:val="0"/>
+      </w:rPr>
+    </w:lvl>
+    <w:lvl w:ilvl="2">
+      <w:start w:val="1"/>
+      <w:numFmt w:val="decimal"/>
+      <w:lvlText w:val="%1.%2.%3."/>
+      <w:lvlJc w:val="left"/>
+      <w:pPr>
+        <w:ind w:left="1224" w:hanging="504"/>
+      </w:pPr>
+    </w:lvl>
+    <w:lvl w:ilvl="3">
+      <w:start w:val="1"/>
+      <w:numFmt w:val="decimal"/>
+      <w:lvlText w:val="%1.%2.%3.%4."/>
+      <w:lvlJc w:val="left"/>
+      <w:pPr>
+        <w:ind w:left="1728" w:hanging="648"/>
+      </w:pPr>
+    </w:lvl>
+    <w:lvl w:ilvl="4">
+      <w:start w:val="1"/>
+      <w:numFmt w:val="decimal"/>
+      <w:lvlText w:val="%1.%2.%3.%4.%5."/>
+      <w:lvlJc w:val="left"/>
+      <w:pPr>
+        <w:ind w:left="2232" w:hanging="792"/>
+      </w:pPr>
+    </w:lvl>
+    <w:lvl w:ilvl="5">
+      <w:start w:val="1"/>
+      <w:numFmt w:val="decimal"/>
+      <w:lvlText w:val="%1.%2.%3.%4.%5.%6."/>
+      <w:lvlJc w:val="left"/>
+      <w:pPr>
+        <w:ind w:left="2736" w:hanging="936"/>
+      </w:pPr>
+    </w:lvl>
+    <w:lvl w:ilvl="6">
+      <w:start w:val="1"/>
+      <w:numFmt w:val="decimal"/>
+      <w:lvlText w:val="%1.%2.%3.%4.%5.%6.%7."/>
+      <w:lvlJc w:val="left"/>
+      <w:pPr>
+        <w:ind w:left="3240" w:hanging="1080"/>
+      </w:pPr>
+    </w:lvl>
+    <w:lvl w:ilvl="7">
+      <w:start w:val="1"/>
+      <w:numFmt w:val="decimal"/>
+      <w:lvlText w:val="%1.%2.%3.%4.%5.%6.%7.%8."/>
+      <w:lvlJc w:val="left"/>
+      <w:pPr>
+        <w:ind w:left="3744" w:hanging="1224"/>
+      </w:pPr>
+    </w:lvl>
+    <w:lvl w:ilvl="8">
+      <w:start w:val="1"/>
+      <w:numFmt w:val="decimal"/>
+      <w:lvlText w:val="%1.%2.%3.%4.%5.%6.%7.%8.%9."/>
+      <w:lvlJc w:val="left"/>
+      <w:pPr>
+        <w:ind w:left="4320" w:hanging="1440"/>
+      </w:pPr>
+    </w:lvl>
+  </w:abstractNum>
+  <w:num w:numId="1" w16cid:durableId="522791018">
+    <w:abstractNumId w:val="2"/>
+  </w:num>
+  <w:num w:numId="2" w16cid:durableId="1985619140">
+    <w:abstractNumId w:val="4"/>
+  </w:num>
+  <w:num w:numId="3" w16cid:durableId="1271351486">
+    <w:abstractNumId w:val="6"/>
+  </w:num>
+  <w:num w:numId="4" w16cid:durableId="1047411274">
+    <w:abstractNumId w:val="8"/>
+  </w:num>
+  <w:num w:numId="5" w16cid:durableId="1661539507">
+    <w:abstractNumId w:val="1"/>
+  </w:num>
+  <w:num w:numId="6" w16cid:durableId="76367035">
+    <w:abstractNumId w:val="7"/>
+  </w:num>
+  <w:num w:numId="7" w16cid:durableId="613101505">
+    <w:abstractNumId w:val="3"/>
+  </w:num>
+  <w:num w:numId="8" w16cid:durableId="965738555">
+    <w:abstractNumId w:val="0"/>
+  </w:num>
+  <w:num w:numId="9" w16cid:durableId="398482666">
+    <w:abstractNumId w:val="5"/>
+  </w:num>
+</w:numbering>
 </file>
 
 <file path=word/styles.xml><?xml version="1.0" encoding="utf-8"?>
@@ -3168,6 +6046,103 @@
       <w:szCs w:val="16"/>
     </w:rPr>
   </w:style>
+  <w:style w:type="paragraph" w:styleId="PargrafodaLista">
+    <w:name w:val="List Paragraph"/>
+    <w:basedOn w:val="Normal"/>
+    <w:uiPriority w:val="34"/>
+    <w:qFormat/>
+    <w:rsid w:val="00F20853"/>
+    <w:pPr>
+      <w:ind w:left="720"/>
+      <w:contextualSpacing/>
+    </w:pPr>
+  </w:style>
+  <w:style w:type="character" w:styleId="Hyperlink">
+    <w:name w:val="Hyperlink"/>
+    <w:basedOn w:val="Fontepargpadro"/>
+    <w:uiPriority w:val="99"/>
+    <w:unhideWhenUsed/>
+    <w:rsid w:val="00B172EA"/>
+    <w:rPr>
+      <w:color w:val="0000FF" w:themeColor="hyperlink"/>
+      <w:u w:val="single"/>
+    </w:rPr>
+  </w:style>
+  <w:style w:type="character" w:styleId="MenoPendente">
+    <w:name w:val="Unresolved Mention"/>
+    <w:basedOn w:val="Fontepargpadro"/>
+    <w:uiPriority w:val="99"/>
+    <w:semiHidden/>
+    <w:unhideWhenUsed/>
+    <w:rsid w:val="00B172EA"/>
+    <w:rPr>
+      <w:color w:val="605E5C"/>
+      <w:shd w:val="clear" w:color="auto" w:fill="E1DFDD"/>
+    </w:rPr>
+  </w:style>
+  <w:style w:type="numbering" w:customStyle="1" w:styleId="Listaatual1">
+    <w:name w:val="Lista atual1"/>
+    <w:uiPriority w:val="99"/>
+    <w:rsid w:val="007F27D1"/>
+    <w:pPr>
+      <w:numPr>
+        <w:numId w:val="5"/>
+      </w:numPr>
+    </w:pPr>
+  </w:style>
+  <w:style w:type="character" w:styleId="HiperlinkVisitado">
+    <w:name w:val="FollowedHyperlink"/>
+    <w:basedOn w:val="Fontepargpadro"/>
+    <w:uiPriority w:val="99"/>
+    <w:semiHidden/>
+    <w:unhideWhenUsed/>
+    <w:rsid w:val="009A0A9B"/>
+    <w:rPr>
+      <w:color w:val="800080" w:themeColor="followedHyperlink"/>
+      <w:u w:val="single"/>
+    </w:rPr>
+  </w:style>
+  <w:style w:type="paragraph" w:styleId="Citao">
+    <w:name w:val="Quote"/>
+    <w:basedOn w:val="Normal"/>
+    <w:next w:val="Normal"/>
+    <w:link w:val="CitaoChar"/>
+    <w:uiPriority w:val="29"/>
+    <w:qFormat/>
+    <w:rsid w:val="00B44AF6"/>
+    <w:pPr>
+      <w:spacing w:before="200" w:after="160"/>
+      <w:ind w:left="864" w:right="864"/>
+      <w:jc w:val="center"/>
+    </w:pPr>
+    <w:rPr>
+      <w:i/>
+      <w:iCs/>
+      <w:color w:val="404040" w:themeColor="text1" w:themeTint="BF"/>
+    </w:rPr>
+  </w:style>
+  <w:style w:type="character" w:customStyle="1" w:styleId="CitaoChar">
+    <w:name w:val="Citação Char"/>
+    <w:basedOn w:val="Fontepargpadro"/>
+    <w:link w:val="Citao"/>
+    <w:uiPriority w:val="29"/>
+    <w:rsid w:val="00B44AF6"/>
+    <w:rPr>
+      <w:i/>
+      <w:iCs/>
+      <w:color w:val="404040" w:themeColor="text1" w:themeTint="BF"/>
+    </w:rPr>
+  </w:style>
+  <w:style w:type="character" w:styleId="TextodoEspaoReservado">
+    <w:name w:val="Placeholder Text"/>
+    <w:basedOn w:val="Fontepargpadro"/>
+    <w:uiPriority w:val="99"/>
+    <w:semiHidden/>
+    <w:rsid w:val="00AB396E"/>
+    <w:rPr>
+      <w:color w:val="808080"/>
+    </w:rPr>
+  </w:style>
 </w:styles>
 </file>
 
@@ -3457,11 +6432,54 @@
 </file>
 
 <file path=customXml/item1.xml><?xml version="1.0" encoding="utf-8"?>
-<b:Sources xmlns:b="http://schemas.openxmlformats.org/officeDocument/2006/bibliography" xmlns="http://schemas.openxmlformats.org/officeDocument/2006/bibliography" SelectedStyle="\APA.XSL" StyleName="APA"/>
+<b:Sources xmlns:b="http://schemas.openxmlformats.org/officeDocument/2006/bibliography" xmlns="http://schemas.openxmlformats.org/officeDocument/2006/bibliography" SelectedStyle="\APA.XSL" StyleName="APA">
+  <b:Source>
+    <b:Tag>Mic</b:Tag>
+    <b:SourceType>DocumentFromInternetSite</b:SourceType>
+    <b:Guid>{99D3D00D-A219-497A-BFCD-01CD7FE87BD9}</b:Guid>
+    <b:Title>Suporte Microsoft</b:Title>
+    <b:Author>
+      <b:Author>
+        <b:NameList>
+          <b:Person>
+            <b:Last>Microsoft</b:Last>
+          </b:Person>
+        </b:NameList>
+      </b:Author>
+    </b:Author>
+    <b:InternetSiteTitle>Microsoft</b:InternetSiteTitle>
+    <b:Year>2023</b:Year>
+    <b:Month>04</b:Month>
+    <b:Day>15</b:Day>
+    <b:URL>https://support.microsoft.com/pt-br/windows/requisitos-de-sistema-do-windows-7-df0900f2-3513-a851-13e7-0d50bc24e15f</b:URL>
+    <b:RefOrder>1</b:RefOrder>
+  </b:Source>
+  <b:Source>
+    <b:Tag>Wik23</b:Tag>
+    <b:SourceType>DocumentFromInternetSite</b:SourceType>
+    <b:Guid>{9CEC7946-5CE7-4DAA-B75F-B7D750B25783}</b:Guid>
+    <b:Author>
+      <b:Author>
+        <b:NameList>
+          <b:Person>
+            <b:Last>Wikipedia</b:Last>
+          </b:Person>
+        </b:NameList>
+      </b:Author>
+    </b:Author>
+    <b:Title>Wikipedia</b:Title>
+    <b:InternetSiteTitle>Wikipédia, a enciclopédia livre.</b:InternetSiteTitle>
+    <b:Year>2023</b:Year>
+    <b:Month>04</b:Month>
+    <b:Day>15</b:Day>
+    <b:URL>https://pt.wikipedia.org/wiki/Exploit_(seguran%C3%A7a_de_computadores)</b:URL>
+    <b:RefOrder>2</b:RefOrder>
+  </b:Source>
+</b:Sources>
 </file>
 
 <file path=customXml/itemProps1.xml><?xml version="1.0" encoding="utf-8"?>
-<ds:datastoreItem xmlns:ds="http://schemas.openxmlformats.org/officeDocument/2006/customXml" ds:itemID="{3BC2FE3C-2358-4A9A-9523-A4F1BD457274}">
+<ds:datastoreItem xmlns:ds="http://schemas.openxmlformats.org/officeDocument/2006/customXml" ds:itemID="{404C131E-0347-4130-A937-A66E7ED15634}">
   <ds:schemaRefs>
     <ds:schemaRef ds:uri="http://schemas.openxmlformats.org/officeDocument/2006/bibliography"/>
   </ds:schemaRefs>

</xml_diff>